<commit_message>
rebuilt courses, changes to web-programming syllabus
</commit_message>
<xml_diff>
--- a/word/web-programming.docx
+++ b/word/web-programming.docx
@@ -2384,7 +2384,7 @@
         <w:rPr>
           <w:b/>
         </w:rPr>
-        <w:t xml:space="preserve">Information architecture (10 pts)::</w:t>
+        <w:t xml:space="preserve">Information architecture (10 pts):</w:t>
       </w:r>
     </w:p>
     <w:p>
@@ -2733,7 +2733,7 @@
 <file path=word/numbering.xml><?xml version="1.0" encoding="utf-8"?>
 <w:numbering xmlns:w="http://schemas.openxmlformats.org/wordprocessingml/2006/main">
   <w:abstractNum w:abstractNumId="0">
-    <w:nsid w:val="199b7bb8"/>
+    <w:nsid w:val="1ffb5cfb"/>
     <w:multiLevelType w:val="multilevel"/>
     <w:lvl w:ilvl="0">
       <w:numFmt w:val="bullet"/>
@@ -2814,7 +2814,7 @@
     </w:lvl>
   </w:abstractNum>
   <w:abstractNum w:abstractNumId="2">
-    <w:nsid w:val="dbd44917"/>
+    <w:nsid w:val="4fdb2b0e"/>
     <w:multiLevelType w:val="multilevel"/>
     <w:lvl w:ilvl="0">
       <w:numFmt w:val="bullet"/>
@@ -2895,7 +2895,7 @@
     </w:lvl>
   </w:abstractNum>
   <w:abstractNum w:abstractNumId="3">
-    <w:nsid w:val="f32cb65f"/>
+    <w:nsid w:val="3f074a6e"/>
     <w:multiLevelType w:val="multilevel"/>
     <w:lvl w:ilvl="0">
       <w:start w:val="1"/>

</xml_diff>

<commit_message>
add stub for instr design
</commit_message>
<xml_diff>
--- a/word/web-programming.docx
+++ b/word/web-programming.docx
@@ -1657,18 +1657,18 @@
               <w:jc w:val="left"/>
             </w:pPr>
             <w:r>
-              <w:t xml:space="preserve">Self Evaluation</w:t>
-            </w:r>
-          </w:p>
-        </w:tc>
-        <w:tc>
-          <w:p>
-            <w:pPr>
-              <w:pStyle w:val="Compact"/>
-              <w:jc w:val="left"/>
-            </w:pPr>
-            <w:r>
-              <w:t xml:space="preserve">10</w:t>
+              <w:t xml:space="preserve">Multimedia Resume</w:t>
+            </w:r>
+          </w:p>
+        </w:tc>
+        <w:tc>
+          <w:p>
+            <w:pPr>
+              <w:pStyle w:val="Compact"/>
+              <w:jc w:val="left"/>
+            </w:pPr>
+            <w:r>
+              <w:t xml:space="preserve">20</w:t>
             </w:r>
           </w:p>
         </w:tc>
@@ -1681,18 +1681,18 @@
               <w:jc w:val="left"/>
             </w:pPr>
             <w:r>
-              <w:t xml:space="preserve">Multimedia Resume</w:t>
-            </w:r>
-          </w:p>
-        </w:tc>
-        <w:tc>
-          <w:p>
-            <w:pPr>
-              <w:pStyle w:val="Compact"/>
-              <w:jc w:val="left"/>
-            </w:pPr>
-            <w:r>
-              <w:t xml:space="preserve">20</w:t>
+              <w:t xml:space="preserve">Mini App</w:t>
+            </w:r>
+          </w:p>
+        </w:tc>
+        <w:tc>
+          <w:p>
+            <w:pPr>
+              <w:pStyle w:val="Compact"/>
+              <w:jc w:val="left"/>
+            </w:pPr>
+            <w:r>
+              <w:t xml:space="preserve">30</w:t>
             </w:r>
           </w:p>
         </w:tc>
@@ -1705,18 +1705,18 @@
               <w:jc w:val="left"/>
             </w:pPr>
             <w:r>
-              <w:t xml:space="preserve">Mini App</w:t>
-            </w:r>
-          </w:p>
-        </w:tc>
-        <w:tc>
-          <w:p>
-            <w:pPr>
-              <w:pStyle w:val="Compact"/>
-              <w:jc w:val="left"/>
-            </w:pPr>
-            <w:r>
-              <w:t xml:space="preserve">30</w:t>
+              <w:t xml:space="preserve">Web Application</w:t>
+            </w:r>
+          </w:p>
+        </w:tc>
+        <w:tc>
+          <w:p>
+            <w:pPr>
+              <w:pStyle w:val="Compact"/>
+              <w:jc w:val="left"/>
+            </w:pPr>
+            <w:r>
+              <w:t xml:space="preserve">40</w:t>
             </w:r>
           </w:p>
         </w:tc>
@@ -1729,18 +1729,18 @@
               <w:jc w:val="left"/>
             </w:pPr>
             <w:r>
-              <w:t xml:space="preserve">Web Application</w:t>
-            </w:r>
-          </w:p>
-        </w:tc>
-        <w:tc>
-          <w:p>
-            <w:pPr>
-              <w:pStyle w:val="Compact"/>
-              <w:jc w:val="left"/>
-            </w:pPr>
-            <w:r>
-              <w:t xml:space="preserve">40</w:t>
+              <w:t xml:space="preserve">Self Evaluation</w:t>
+            </w:r>
+          </w:p>
+        </w:tc>
+        <w:tc>
+          <w:p>
+            <w:pPr>
+              <w:pStyle w:val="Compact"/>
+              <w:jc w:val="left"/>
+            </w:pPr>
+            <w:r>
+              <w:t xml:space="preserve">10</w:t>
             </w:r>
           </w:p>
         </w:tc>

</xml_diff>

<commit_message>
updated web programming module schedule
</commit_message>
<xml_diff>
--- a/word/web-programming.docx
+++ b/word/web-programming.docx
@@ -1181,7 +1181,7 @@
               <w:jc w:val="left"/>
             </w:pPr>
             <w:r>
-              <w:t xml:space="preserve">Preparing for the class</w:t>
+              <w:t xml:space="preserve">Getting Ready for Web Programming</w:t>
             </w:r>
           </w:p>
         </w:tc>
@@ -1208,7 +1208,7 @@
               <w:jc w:val="left"/>
             </w:pPr>
             <w:r>
-              <w:t xml:space="preserve">Structure, data, style, logic</w:t>
+              <w:t xml:space="preserve">Structure, Data, Style, and Logic</w:t>
             </w:r>
           </w:p>
         </w:tc>
@@ -1306,7 +1306,7 @@
               <w:jc w:val="left"/>
             </w:pPr>
             <w:r>
-              <w:t xml:space="preserve">Objects and React State</w:t>
+              <w:t xml:space="preserve">Routes &amp; Navigation</w:t>
             </w:r>
           </w:p>
         </w:tc>
@@ -1333,7 +1333,7 @@
               <w:jc w:val="left"/>
             </w:pPr>
             <w:r>
-              <w:t xml:space="preserve">Forms and storage</w:t>
+              <w:t xml:space="preserve">Forms &amp; storage</w:t>
             </w:r>
           </w:p>
         </w:tc>
@@ -1360,7 +1360,7 @@
               <w:jc w:val="left"/>
             </w:pPr>
             <w:r>
-              <w:t xml:space="preserve">Routes &amp; Navigation</w:t>
+              <w:t xml:space="preserve">Objects &amp; React State</w:t>
             </w:r>
           </w:p>
         </w:tc>
@@ -1505,7 +1505,7 @@
               <w:jc w:val="left"/>
             </w:pPr>
             <w:r>
-              <w:t xml:space="preserve">Async calls &amp; remote data</w:t>
+              <w:t xml:space="preserve">Design Thinking</w:t>
             </w:r>
           </w:p>
         </w:tc>
@@ -1532,7 +1532,7 @@
               <w:jc w:val="left"/>
             </w:pPr>
             <w:r>
-              <w:t xml:space="preserve">REST APIs and CRUD</w:t>
+              <w:t xml:space="preserve">Async Calls &amp; Remote Data</w:t>
             </w:r>
           </w:p>
         </w:tc>
@@ -1559,7 +1559,7 @@
               <w:jc w:val="left"/>
             </w:pPr>
             <w:r>
-              <w:t xml:space="preserve">Authentication &amp; Authorization</w:t>
+              <w:t xml:space="preserve">REST APIs &amp; CRUD</w:t>
             </w:r>
           </w:p>
         </w:tc>
@@ -1586,7 +1586,7 @@
               <w:jc w:val="left"/>
             </w:pPr>
             <w:r>
-              <w:t xml:space="preserve">Client-side interaction</w:t>
+              <w:t xml:space="preserve">Authentication &amp; Authorization</w:t>
             </w:r>
           </w:p>
         </w:tc>

</xml_diff>

<commit_message>
updated statement on disabilities for all courses
</commit_message>
<xml_diff>
--- a/word/web-programming.docx
+++ b/word/web-programming.docx
@@ -249,7 +249,7 @@
         <w:rPr>
           <w:rStyle w:val="NormalTok"/>
         </w:rPr>
-        <w:t xml:space="preserve">Tim Berners-Lee</w:t>
+        <w:t xml:space="preserve">Tim Berners-Lee,</w:t>
       </w:r>
       <w:r>
         <w:rPr>
@@ -276,7 +276,7 @@
         <w:rPr>
           <w:rStyle w:val="NormalTok"/>
         </w:rPr>
-        <w:t xml:space="preserve">, inventor of the world wide web</w:t>
+        <w:t xml:space="preserve"> inventor of the world wide web</w:t>
       </w:r>
       <w:r>
         <w:rPr>
@@ -379,7 +379,7 @@
         <w:t xml:space="preserve"> </w:t>
       </w:r>
       <w:r>
-        <w:t xml:space="preserve">html, html5, css, javascript, OOP, mobile first</w:t>
+        <w:t xml:space="preserve">html, html5, css, javascript, OOP, mobile first, React, Bootstrap</w:t>
       </w:r>
     </w:p>
     <w:p>
@@ -400,7 +400,7 @@
           <w:rPr>
             <w:rStyle w:val="Hyperlink"/>
           </w:rPr>
-          <w:t xml:space="preserve">https://idesignedu.instructure.com/courses/378/pages/supplemental-resources</w:t>
+          <w:t xml:space="preserve">https://canvas.instructure.com/courses/1519530</w:t>
         </w:r>
       </w:hyperlink>
     </w:p>
@@ -422,7 +422,7 @@
         <w:rPr>
           <w:b/>
         </w:rPr>
-        <w:t xml:space="preserve">Matt Curinga, Alumnae Hall, Room 226A</w:t>
+        <w:t xml:space="preserve">Matt Curinga, online &amp; Alumnae Hall, Room 226A</w:t>
       </w:r>
     </w:p>
     <w:p>
@@ -480,11 +480,190 @@
       <w:pPr>
         <w:pStyle w:val="Heading1"/>
       </w:pPr>
-      <w:bookmarkStart w:id="22" w:name="goals-and-objectives"/>
+      <w:bookmarkStart w:id="22" w:name="course-communications"/>
+      <w:r>
+        <w:t xml:space="preserve">Course Communications</w:t>
+      </w:r>
+      <w:bookmarkEnd w:id="22"/>
+    </w:p>
+    <w:p>
+      <w:pPr>
+        <w:pStyle w:val="FirstParagraph"/>
+      </w:pPr>
+      <w:r>
+        <w:t xml:space="preserve">Participants in this course must actively participate in our suite of online</w:t>
+      </w:r>
+      <w:r>
+        <w:t xml:space="preserve"> </w:t>
+      </w:r>
+      <w:r>
+        <w:t xml:space="preserve">communications tools, including Slack (</w:t>
+      </w:r>
+      <w:hyperlink r:id="rId23">
+        <w:r>
+          <w:rPr>
+            <w:rStyle w:val="Hyperlink"/>
+          </w:rPr>
+          <w:t xml:space="preserve">https://auedtech.slack.com</w:t>
+        </w:r>
+      </w:hyperlink>
+      <w:r>
+        <w:t xml:space="preserve">),</w:t>
+      </w:r>
+      <w:r>
+        <w:t xml:space="preserve"> </w:t>
+      </w:r>
+      <w:r>
+        <w:t xml:space="preserve">Adelphi email, and the course website.</w:t>
+      </w:r>
+    </w:p>
+    <w:p>
+      <w:pPr>
+        <w:pStyle w:val="BodyText"/>
+      </w:pPr>
+      <w:r>
+        <w:t xml:space="preserve">You</w:t>
+      </w:r>
+      <w:r>
+        <w:t xml:space="preserve"> </w:t>
+      </w:r>
+      <w:r>
+        <w:rPr>
+          <w:i/>
+        </w:rPr>
+        <w:t xml:space="preserve">must</w:t>
+      </w:r>
+      <w:r>
+        <w:t xml:space="preserve"> </w:t>
+      </w:r>
+      <w:r>
+        <w:t xml:space="preserve">check your Adelphi email and the</w:t>
+      </w:r>
+      <w:r>
+        <w:t xml:space="preserve"> </w:t>
+      </w:r>
+      <w:r>
+        <w:rPr>
+          <w:rStyle w:val="VerbatimChar"/>
+        </w:rPr>
+        <w:t xml:space="preserve">#code</w:t>
+      </w:r>
+      <w:r>
+        <w:t xml:space="preserve"> </w:t>
+      </w:r>
+      <w:r>
+        <w:t xml:space="preserve">channel on Slack at least</w:t>
+      </w:r>
+      <w:r>
+        <w:t xml:space="preserve"> </w:t>
+      </w:r>
+      <w:r>
+        <w:t xml:space="preserve">once a day. It is highly recommended that you install the Slack mobile client</w:t>
+      </w:r>
+      <w:r>
+        <w:t xml:space="preserve"> </w:t>
+      </w:r>
+      <w:r>
+        <w:t xml:space="preserve">and an email client on your mobile phone so that you receive</w:t>
+      </w:r>
+      <w:r>
+        <w:t xml:space="preserve"> </w:t>
+      </w:r>
+      <w:r>
+        <w:t xml:space="preserve">“</w:t>
+      </w:r>
+      <w:r>
+        <w:t xml:space="preserve">push notifications</w:t>
+      </w:r>
+      <w:r>
+        <w:t xml:space="preserve">”</w:t>
+      </w:r>
+      <w:r>
+        <w:t xml:space="preserve"> </w:t>
+      </w:r>
+      <w:r>
+        <w:t xml:space="preserve">of course announcements.</w:t>
+      </w:r>
+    </w:p>
+    <w:p>
+      <w:pPr>
+        <w:pStyle w:val="BodyText"/>
+      </w:pPr>
+      <w:r>
+        <w:t xml:space="preserve">The best place to post general course questions and any content-related questions</w:t>
+      </w:r>
+      <w:r>
+        <w:t xml:space="preserve"> </w:t>
+      </w:r>
+      <w:r>
+        <w:t xml:space="preserve">is the</w:t>
+      </w:r>
+      <w:r>
+        <w:t xml:space="preserve"> </w:t>
+      </w:r>
+      <w:r>
+        <w:rPr>
+          <w:rStyle w:val="VerbatimChar"/>
+        </w:rPr>
+        <w:t xml:space="preserve">#code</w:t>
+      </w:r>
+      <w:r>
+        <w:t xml:space="preserve"> </w:t>
+      </w:r>
+      <w:r>
+        <w:t xml:space="preserve">Slack channel. The instructor and course assistant, as well</w:t>
+      </w:r>
+      <w:r>
+        <w:t xml:space="preserve"> </w:t>
+      </w:r>
+      <w:r>
+        <w:t xml:space="preserve">as other students and alums monitor this channel and often provide immediate support.</w:t>
+      </w:r>
+      <w:r>
+        <w:t xml:space="preserve"> </w:t>
+      </w:r>
+      <w:r>
+        <w:t xml:space="preserve">You are encouraged to contact the instructor at any time via email (</w:t>
+      </w:r>
+      <w:hyperlink r:id="rId24">
+        <w:r>
+          <w:rPr>
+            <w:rStyle w:val="Hyperlink"/>
+          </w:rPr>
+          <w:t xml:space="preserve">mcuringa@adelphi.edu</w:t>
+        </w:r>
+      </w:hyperlink>
+      <w:r>
+        <w:t xml:space="preserve">)</w:t>
+      </w:r>
+      <w:r>
+        <w:t xml:space="preserve"> </w:t>
+      </w:r>
+      <w:r>
+        <w:t xml:space="preserve">or direct message on Slack to</w:t>
+      </w:r>
+      <w:r>
+        <w:t xml:space="preserve"> </w:t>
+      </w:r>
+      <w:r>
+        <w:rPr>
+          <w:rStyle w:val="VerbatimChar"/>
+        </w:rPr>
+        <w:t xml:space="preserve">@mxc</w:t>
+      </w:r>
+      <w:r>
+        <w:t xml:space="preserve">.</w:t>
+      </w:r>
+    </w:p>
+    <w:p>
+      <w:pPr>
+        <w:pStyle w:val="Heading1"/>
+      </w:pPr>
+      <w:bookmarkStart w:id="25" w:name="goals-and-objectives"/>
       <w:r>
         <w:t xml:space="preserve">Goals and Objectives</w:t>
       </w:r>
-      <w:bookmarkEnd w:id="22"/>
+      <w:bookmarkEnd w:id="25"/>
     </w:p>
     <w:p>
       <w:pPr>
@@ -712,11 +891,11 @@
       <w:pPr>
         <w:pStyle w:val="Heading1"/>
       </w:pPr>
-      <w:bookmarkStart w:id="23" w:name="course-textbook"/>
+      <w:bookmarkStart w:id="26" w:name="course-textbook"/>
       <w:r>
         <w:t xml:space="preserve">Course textbook</w:t>
       </w:r>
-      <w:bookmarkEnd w:id="23"/>
+      <w:bookmarkEnd w:id="26"/>
     </w:p>
     <w:p>
       <w:pPr>
@@ -734,7 +913,7 @@
       <w:r>
         <w:t xml:space="preserve"> </w:t>
       </w:r>
-      <w:hyperlink r:id="rId24">
+      <w:hyperlink r:id="rId27">
         <w:r>
           <w:rPr>
             <w:rStyle w:val="Hyperlink"/>
@@ -750,11 +929,11 @@
       <w:pPr>
         <w:pStyle w:val="Heading1"/>
       </w:pPr>
-      <w:bookmarkStart w:id="25" w:name="online-documentation"/>
+      <w:bookmarkStart w:id="28" w:name="online-documentation"/>
       <w:r>
         <w:t xml:space="preserve">Online Documentation</w:t>
       </w:r>
-      <w:bookmarkEnd w:id="25"/>
+      <w:bookmarkEnd w:id="28"/>
     </w:p>
     <w:p>
       <w:pPr>
@@ -764,7 +943,7 @@
           <w:ilvl w:val="0"/>
         </w:numPr>
       </w:pPr>
-      <w:hyperlink r:id="rId26">
+      <w:hyperlink r:id="rId29">
         <w:r>
           <w:rPr>
             <w:rStyle w:val="Hyperlink"/>
@@ -781,7 +960,7 @@
           <w:ilvl w:val="0"/>
         </w:numPr>
       </w:pPr>
-      <w:hyperlink r:id="rId27">
+      <w:hyperlink r:id="rId30">
         <w:r>
           <w:rPr>
             <w:rStyle w:val="Hyperlink"/>
@@ -798,7 +977,7 @@
           <w:ilvl w:val="0"/>
         </w:numPr>
       </w:pPr>
-      <w:hyperlink r:id="rId28">
+      <w:hyperlink r:id="rId31">
         <w:r>
           <w:rPr>
             <w:rStyle w:val="Hyperlink"/>
@@ -815,7 +994,7 @@
           <w:ilvl w:val="0"/>
         </w:numPr>
       </w:pPr>
-      <w:hyperlink r:id="rId29">
+      <w:hyperlink r:id="rId32">
         <w:r>
           <w:rPr>
             <w:rStyle w:val="Hyperlink"/>
@@ -832,7 +1011,7 @@
           <w:ilvl w:val="0"/>
         </w:numPr>
       </w:pPr>
-      <w:hyperlink r:id="rId30">
+      <w:hyperlink r:id="rId33">
         <w:r>
           <w:rPr>
             <w:rStyle w:val="Hyperlink"/>
@@ -845,11 +1024,11 @@
       <w:pPr>
         <w:pStyle w:val="Heading1"/>
       </w:pPr>
-      <w:bookmarkStart w:id="31" w:name="required-softwareonline-accounts"/>
+      <w:bookmarkStart w:id="34" w:name="required-softwareonline-accounts"/>
       <w:r>
         <w:t xml:space="preserve">Required Software/Online Accounts</w:t>
       </w:r>
-      <w:bookmarkEnd w:id="31"/>
+      <w:bookmarkEnd w:id="34"/>
     </w:p>
     <w:p>
       <w:pPr>
@@ -871,7 +1050,7 @@
           <w:ilvl w:val="1"/>
         </w:numPr>
       </w:pPr>
-      <w:hyperlink r:id="rId32">
+      <w:hyperlink r:id="rId35">
         <w:r>
           <w:rPr>
             <w:rStyle w:val="Hyperlink"/>
@@ -894,7 +1073,7 @@
           <w:ilvl w:val="1"/>
         </w:numPr>
       </w:pPr>
-      <w:hyperlink r:id="rId33">
+      <w:hyperlink r:id="rId36">
         <w:r>
           <w:rPr>
             <w:rStyle w:val="Hyperlink"/>
@@ -917,7 +1096,7 @@
       <w:r>
         <w:t xml:space="preserve"> </w:t>
       </w:r>
-      <w:hyperlink r:id="rId34">
+      <w:hyperlink r:id="rId37">
         <w:r>
           <w:rPr>
             <w:rStyle w:val="Hyperlink"/>
@@ -952,7 +1131,7 @@
           <w:ilvl w:val="1"/>
         </w:numPr>
       </w:pPr>
-      <w:hyperlink r:id="rId35">
+      <w:hyperlink r:id="rId38">
         <w:r>
           <w:rPr>
             <w:rStyle w:val="Hyperlink"/>
@@ -969,7 +1148,7 @@
           <w:ilvl w:val="1"/>
         </w:numPr>
       </w:pPr>
-      <w:hyperlink r:id="rId36">
+      <w:hyperlink r:id="rId39">
         <w:r>
           <w:rPr>
             <w:rStyle w:val="Hyperlink"/>
@@ -982,11 +1161,11 @@
       <w:pPr>
         <w:pStyle w:val="Heading1"/>
       </w:pPr>
-      <w:bookmarkStart w:id="37" w:name="recommended-books"/>
+      <w:bookmarkStart w:id="40" w:name="recommended-books"/>
       <w:r>
         <w:t xml:space="preserve">Recommended Books</w:t>
       </w:r>
-      <w:bookmarkEnd w:id="37"/>
+      <w:bookmarkEnd w:id="40"/>
     </w:p>
     <w:p>
       <w:pPr>
@@ -1009,7 +1188,7 @@
       <w:r>
         <w:t xml:space="preserve"> </w:t>
       </w:r>
-      <w:hyperlink r:id="rId38">
+      <w:hyperlink r:id="rId41">
         <w:r>
           <w:rPr>
             <w:i/>
@@ -1062,7 +1241,7 @@
                     </pic:cNvPicPr>
                   </pic:nvPicPr>
                   <pic:blipFill>
-                    <a:blip r:embed="rId39"/>
+                    <a:blip r:embed="rId42"/>
                     <a:stretch>
                       <a:fillRect/>
                     </a:stretch>
@@ -1093,11 +1272,11 @@
       <w:pPr>
         <w:pStyle w:val="Heading1"/>
       </w:pPr>
-      <w:bookmarkStart w:id="40" w:name="schedule"/>
+      <w:bookmarkStart w:id="43" w:name="schedule"/>
       <w:r>
         <w:t xml:space="preserve">Schedule</w:t>
       </w:r>
-      <w:bookmarkEnd w:id="40"/>
+      <w:bookmarkEnd w:id="43"/>
     </w:p>
     <w:tbl>
       <w:tblPr>
@@ -1673,11 +1852,25 @@
       <w:pPr>
         <w:pStyle w:val="Heading1"/>
       </w:pPr>
-      <w:bookmarkStart w:id="41" w:name="assignments-grading"/>
+      <w:bookmarkStart w:id="44" w:name="assignments-grading"/>
       <w:r>
         <w:t xml:space="preserve">Assignments &amp; Grading</w:t>
       </w:r>
-      <w:bookmarkEnd w:id="41"/>
+      <w:bookmarkEnd w:id="44"/>
+    </w:p>
+    <w:p>
+      <w:pPr>
+        <w:pStyle w:val="FirstParagraph"/>
+      </w:pPr>
+      <w:r>
+        <w:t xml:space="preserve">There are 4 graded assignments for this course. From week to week there</w:t>
+      </w:r>
+      <w:r>
+        <w:t xml:space="preserve"> </w:t>
+      </w:r>
+      <w:r>
+        <w:t xml:space="preserve">may be other required, non-graded assignments posted on the course website.</w:t>
+      </w:r>
     </w:p>
     <w:tbl>
       <w:tblPr>
@@ -1826,11 +2019,11 @@
       <w:pPr>
         <w:pStyle w:val="Heading3"/>
       </w:pPr>
-      <w:bookmarkStart w:id="42" w:name="self-evaluation-10-points"/>
+      <w:bookmarkStart w:id="45" w:name="self-evaluation-10-points"/>
       <w:r>
         <w:t xml:space="preserve">Self-evaluation (10 points)</w:t>
       </w:r>
-      <w:bookmarkEnd w:id="42"/>
+      <w:bookmarkEnd w:id="45"/>
     </w:p>
     <w:p>
       <w:pPr>
@@ -1856,11 +2049,11 @@
       <w:pPr>
         <w:pStyle w:val="Heading3"/>
       </w:pPr>
-      <w:bookmarkStart w:id="43" w:name="software-project-evaluation-rubric"/>
+      <w:bookmarkStart w:id="46" w:name="software-project-evaluation-rubric"/>
       <w:r>
         <w:t xml:space="preserve">Software Project Evaluation Rubric</w:t>
       </w:r>
-      <w:bookmarkEnd w:id="43"/>
+      <w:bookmarkEnd w:id="46"/>
     </w:p>
     <w:p>
       <w:pPr>
@@ -2216,11 +2409,11 @@
       <w:pPr>
         <w:pStyle w:val="Heading3"/>
       </w:pPr>
-      <w:bookmarkStart w:id="44" w:name="multimedia-resume-30-points"/>
+      <w:bookmarkStart w:id="47" w:name="multimedia-resume-30-points"/>
       <w:r>
         <w:t xml:space="preserve">Multimedia Resume (30 points)</w:t>
       </w:r>
-      <w:bookmarkEnd w:id="44"/>
+      <w:bookmarkEnd w:id="47"/>
     </w:p>
     <w:p>
       <w:pPr>
@@ -2368,11 +2561,11 @@
       <w:pPr>
         <w:pStyle w:val="Heading3"/>
       </w:pPr>
-      <w:bookmarkStart w:id="45" w:name="mini-app-30-points"/>
+      <w:bookmarkStart w:id="48" w:name="mini-app-30-points"/>
       <w:r>
         <w:t xml:space="preserve">Mini-app (30 points)</w:t>
       </w:r>
-      <w:bookmarkEnd w:id="45"/>
+      <w:bookmarkEnd w:id="48"/>
     </w:p>
     <w:p>
       <w:pPr>
@@ -2495,11 +2688,11 @@
       <w:pPr>
         <w:pStyle w:val="Heading3"/>
       </w:pPr>
-      <w:bookmarkStart w:id="46" w:name="web-application-30-points"/>
+      <w:bookmarkStart w:id="49" w:name="web-application-30-points"/>
       <w:r>
         <w:t xml:space="preserve">Web application (30 points)</w:t>
       </w:r>
-      <w:bookmarkEnd w:id="46"/>
+      <w:bookmarkEnd w:id="49"/>
     </w:p>
     <w:p>
       <w:pPr>
@@ -2542,21 +2735,21 @@
       <w:pPr>
         <w:pStyle w:val="Heading1"/>
       </w:pPr>
-      <w:bookmarkStart w:id="47" w:name="books-and-online-resources"/>
+      <w:bookmarkStart w:id="50" w:name="books-and-online-resources"/>
       <w:r>
         <w:t xml:space="preserve">Books and online resources</w:t>
       </w:r>
-      <w:bookmarkEnd w:id="47"/>
+      <w:bookmarkEnd w:id="50"/>
     </w:p>
     <w:p>
       <w:pPr>
         <w:pStyle w:val="Heading3"/>
       </w:pPr>
-      <w:bookmarkStart w:id="48" w:name="documentation-reference-websites"/>
+      <w:bookmarkStart w:id="51" w:name="documentation-reference-websites"/>
       <w:r>
         <w:t xml:space="preserve">Documentation &amp; Reference websites</w:t>
       </w:r>
-      <w:bookmarkEnd w:id="48"/>
+      <w:bookmarkEnd w:id="51"/>
     </w:p>
     <w:p>
       <w:pPr>
@@ -2566,7 +2759,7 @@
           <w:ilvl w:val="0"/>
         </w:numPr>
       </w:pPr>
-      <w:hyperlink r:id="rId49">
+      <w:hyperlink r:id="rId52">
         <w:r>
           <w:rPr>
             <w:rStyle w:val="Hyperlink"/>
@@ -2583,7 +2776,7 @@
           <w:ilvl w:val="0"/>
         </w:numPr>
       </w:pPr>
-      <w:hyperlink r:id="rId50">
+      <w:hyperlink r:id="rId53">
         <w:r>
           <w:rPr>
             <w:rStyle w:val="Hyperlink"/>
@@ -2600,7 +2793,7 @@
           <w:ilvl w:val="0"/>
         </w:numPr>
       </w:pPr>
-      <w:hyperlink r:id="rId51">
+      <w:hyperlink r:id="rId54">
         <w:r>
           <w:rPr>
             <w:rStyle w:val="Hyperlink"/>
@@ -2617,7 +2810,7 @@
           <w:ilvl w:val="0"/>
         </w:numPr>
       </w:pPr>
-      <w:hyperlink r:id="rId52">
+      <w:hyperlink r:id="rId55">
         <w:r>
           <w:rPr>
             <w:rStyle w:val="Hyperlink"/>
@@ -2630,11 +2823,11 @@
       <w:pPr>
         <w:pStyle w:val="Heading3"/>
       </w:pPr>
-      <w:bookmarkStart w:id="53" w:name="books"/>
+      <w:bookmarkStart w:id="56" w:name="books"/>
       <w:r>
         <w:t xml:space="preserve">Books</w:t>
       </w:r>
-      <w:bookmarkEnd w:id="53"/>
+      <w:bookmarkEnd w:id="56"/>
     </w:p>
     <w:p>
       <w:pPr>
@@ -2644,7 +2837,7 @@
           <w:ilvl w:val="0"/>
         </w:numPr>
       </w:pPr>
-      <w:hyperlink r:id="rId54">
+      <w:hyperlink r:id="rId57">
         <w:r>
           <w:rPr>
             <w:rStyle w:val="Hyperlink"/>
@@ -2664,7 +2857,7 @@
           <w:ilvl w:val="0"/>
         </w:numPr>
       </w:pPr>
-      <w:hyperlink r:id="rId55">
+      <w:hyperlink r:id="rId58">
         <w:r>
           <w:rPr>
             <w:rStyle w:val="Hyperlink"/>
@@ -2684,7 +2877,7 @@
           <w:ilvl w:val="0"/>
         </w:numPr>
       </w:pPr>
-      <w:hyperlink r:id="rId56">
+      <w:hyperlink r:id="rId59">
         <w:r>
           <w:rPr>
             <w:rStyle w:val="Hyperlink"/>
@@ -2707,7 +2900,7 @@
           <w:ilvl w:val="0"/>
         </w:numPr>
       </w:pPr>
-      <w:hyperlink r:id="rId57">
+      <w:hyperlink r:id="rId60">
         <w:r>
           <w:rPr>
             <w:rStyle w:val="Hyperlink"/>
@@ -2730,7 +2923,7 @@
           <w:ilvl w:val="0"/>
         </w:numPr>
       </w:pPr>
-      <w:hyperlink r:id="rId58">
+      <w:hyperlink r:id="rId61">
         <w:r>
           <w:rPr>
             <w:rStyle w:val="Hyperlink"/>
@@ -2743,11 +2936,11 @@
       <w:pPr>
         <w:pStyle w:val="Heading3"/>
       </w:pPr>
-      <w:bookmarkStart w:id="59" w:name="tutorial-websites-online-learning"/>
+      <w:bookmarkStart w:id="62" w:name="tutorial-websites-online-learning"/>
       <w:r>
         <w:t xml:space="preserve">Tutorial websites &amp; online learning</w:t>
       </w:r>
-      <w:bookmarkEnd w:id="59"/>
+      <w:bookmarkEnd w:id="62"/>
     </w:p>
     <w:p>
       <w:pPr>
@@ -2757,7 +2950,7 @@
           <w:ilvl w:val="0"/>
         </w:numPr>
       </w:pPr>
-      <w:hyperlink r:id="rId60">
+      <w:hyperlink r:id="rId63">
         <w:r>
           <w:rPr>
             <w:rStyle w:val="Hyperlink"/>
@@ -2774,7 +2967,7 @@
           <w:ilvl w:val="0"/>
         </w:numPr>
       </w:pPr>
-      <w:hyperlink r:id="rId61">
+      <w:hyperlink r:id="rId64">
         <w:r>
           <w:rPr>
             <w:rStyle w:val="Hyperlink"/>
@@ -2791,7 +2984,7 @@
           <w:ilvl w:val="0"/>
         </w:numPr>
       </w:pPr>
-      <w:hyperlink r:id="rId62">
+      <w:hyperlink r:id="rId65">
         <w:r>
           <w:rPr>
             <w:rStyle w:val="Hyperlink"/>
@@ -2814,7 +3007,7 @@
           <w:ilvl w:val="0"/>
         </w:numPr>
       </w:pPr>
-      <w:hyperlink r:id="rId63">
+      <w:hyperlink r:id="rId66">
         <w:r>
           <w:rPr>
             <w:rStyle w:val="Hyperlink"/>
@@ -2831,7 +3024,7 @@
           <w:ilvl w:val="0"/>
         </w:numPr>
       </w:pPr>
-      <w:hyperlink r:id="rId64">
+      <w:hyperlink r:id="rId67">
         <w:r>
           <w:rPr>
             <w:rStyle w:val="Hyperlink"/>
@@ -2848,7 +3041,7 @@
           <w:ilvl w:val="0"/>
         </w:numPr>
       </w:pPr>
-      <w:hyperlink r:id="rId65">
+      <w:hyperlink r:id="rId68">
         <w:r>
           <w:rPr>
             <w:rStyle w:val="Hyperlink"/>
@@ -2861,11 +3054,11 @@
       <w:pPr>
         <w:pStyle w:val="Heading3"/>
       </w:pPr>
-      <w:bookmarkStart w:id="66" w:name="design-accessibility-ux"/>
+      <w:bookmarkStart w:id="69" w:name="design-accessibility-ux"/>
       <w:r>
         <w:t xml:space="preserve">Design, accessibility, UX</w:t>
       </w:r>
-      <w:bookmarkEnd w:id="66"/>
+      <w:bookmarkEnd w:id="69"/>
     </w:p>
     <w:p>
       <w:pPr>
@@ -2875,7 +3068,7 @@
           <w:ilvl w:val="0"/>
         </w:numPr>
       </w:pPr>
-      <w:hyperlink r:id="rId67">
+      <w:hyperlink r:id="rId70">
         <w:r>
           <w:rPr>
             <w:rStyle w:val="Hyperlink"/>
@@ -2892,7 +3085,7 @@
           <w:ilvl w:val="0"/>
         </w:numPr>
       </w:pPr>
-      <w:hyperlink r:id="rId68">
+      <w:hyperlink r:id="rId71">
         <w:r>
           <w:rPr>
             <w:rStyle w:val="Hyperlink"/>
@@ -2909,7 +3102,7 @@
           <w:ilvl w:val="0"/>
         </w:numPr>
       </w:pPr>
-      <w:hyperlink r:id="rId69">
+      <w:hyperlink r:id="rId72">
         <w:r>
           <w:rPr>
             <w:rStyle w:val="Hyperlink"/>
@@ -2926,7 +3119,7 @@
           <w:ilvl w:val="0"/>
         </w:numPr>
       </w:pPr>
-      <w:hyperlink r:id="rId70">
+      <w:hyperlink r:id="rId73">
         <w:r>
           <w:rPr>
             <w:rStyle w:val="Hyperlink"/>
@@ -2943,7 +3136,7 @@
           <w:ilvl w:val="0"/>
         </w:numPr>
       </w:pPr>
-      <w:hyperlink r:id="rId71">
+      <w:hyperlink r:id="rId74">
         <w:r>
           <w:rPr>
             <w:rStyle w:val="Hyperlink"/>
@@ -2960,7 +3153,7 @@
           <w:ilvl w:val="1"/>
         </w:numPr>
       </w:pPr>
-      <w:hyperlink r:id="rId72">
+      <w:hyperlink r:id="rId75">
         <w:r>
           <w:rPr>
             <w:rStyle w:val="Hyperlink"/>
@@ -2977,7 +3170,7 @@
           <w:ilvl w:val="1"/>
         </w:numPr>
       </w:pPr>
-      <w:hyperlink r:id="rId73">
+      <w:hyperlink r:id="rId76">
         <w:r>
           <w:rPr>
             <w:rStyle w:val="Hyperlink"/>
@@ -2994,7 +3187,7 @@
           <w:ilvl w:val="0"/>
         </w:numPr>
       </w:pPr>
-      <w:hyperlink r:id="rId74">
+      <w:hyperlink r:id="rId77">
         <w:r>
           <w:rPr>
             <w:rStyle w:val="Hyperlink"/>
@@ -3011,7 +3204,7 @@
           <w:ilvl w:val="0"/>
         </w:numPr>
       </w:pPr>
-      <w:hyperlink r:id="rId75">
+      <w:hyperlink r:id="rId78">
         <w:r>
           <w:rPr>
             <w:rStyle w:val="Hyperlink"/>
@@ -3028,7 +3221,7 @@
           <w:ilvl w:val="0"/>
         </w:numPr>
       </w:pPr>
-      <w:hyperlink r:id="rId76">
+      <w:hyperlink r:id="rId79">
         <w:r>
           <w:rPr>
             <w:rStyle w:val="Hyperlink"/>
@@ -3041,11 +3234,11 @@
       <w:pPr>
         <w:pStyle w:val="Heading3"/>
       </w:pPr>
-      <w:bookmarkStart w:id="77" w:name="online-tools"/>
+      <w:bookmarkStart w:id="80" w:name="online-tools"/>
       <w:r>
         <w:t xml:space="preserve">Online Tools</w:t>
       </w:r>
-      <w:bookmarkEnd w:id="77"/>
+      <w:bookmarkEnd w:id="80"/>
     </w:p>
     <w:p>
       <w:pPr>
@@ -3055,7 +3248,7 @@
           <w:ilvl w:val="0"/>
         </w:numPr>
       </w:pPr>
-      <w:hyperlink r:id="rId78">
+      <w:hyperlink r:id="rId81">
         <w:r>
           <w:rPr>
             <w:rStyle w:val="Hyperlink"/>
@@ -3072,7 +3265,7 @@
           <w:ilvl w:val="0"/>
         </w:numPr>
       </w:pPr>
-      <w:hyperlink r:id="rId79">
+      <w:hyperlink r:id="rId82">
         <w:r>
           <w:rPr>
             <w:rStyle w:val="Hyperlink"/>
@@ -3085,11 +3278,11 @@
       <w:pPr>
         <w:pStyle w:val="Heading3"/>
       </w:pPr>
-      <w:bookmarkStart w:id="80" w:name="media-resources"/>
+      <w:bookmarkStart w:id="83" w:name="media-resources"/>
       <w:r>
         <w:t xml:space="preserve">Media Resources</w:t>
       </w:r>
-      <w:bookmarkEnd w:id="80"/>
+      <w:bookmarkEnd w:id="83"/>
     </w:p>
     <w:p>
       <w:pPr>
@@ -3099,7 +3292,7 @@
           <w:ilvl w:val="0"/>
         </w:numPr>
       </w:pPr>
-      <w:hyperlink r:id="rId81">
+      <w:hyperlink r:id="rId84">
         <w:r>
           <w:rPr>
             <w:rStyle w:val="Hyperlink"/>
@@ -3119,7 +3312,7 @@
           <w:ilvl w:val="0"/>
         </w:numPr>
       </w:pPr>
-      <w:hyperlink r:id="rId82">
+      <w:hyperlink r:id="rId85">
         <w:r>
           <w:rPr>
             <w:rStyle w:val="Hyperlink"/>
@@ -3139,7 +3332,7 @@
           <w:ilvl w:val="0"/>
         </w:numPr>
       </w:pPr>
-      <w:hyperlink r:id="rId83">
+      <w:hyperlink r:id="rId86">
         <w:r>
           <w:rPr>
             <w:rStyle w:val="Hyperlink"/>
@@ -3159,7 +3352,7 @@
           <w:ilvl w:val="0"/>
         </w:numPr>
       </w:pPr>
-      <w:hyperlink r:id="rId84">
+      <w:hyperlink r:id="rId87">
         <w:r>
           <w:rPr>
             <w:rStyle w:val="Hyperlink"/>
@@ -3176,7 +3369,7 @@
           <w:ilvl w:val="0"/>
         </w:numPr>
       </w:pPr>
-      <w:hyperlink r:id="rId85">
+      <w:hyperlink r:id="rId88">
         <w:r>
           <w:rPr>
             <w:rStyle w:val="Hyperlink"/>
@@ -3193,7 +3386,7 @@
           <w:ilvl w:val="0"/>
         </w:numPr>
       </w:pPr>
-      <w:hyperlink r:id="rId86">
+      <w:hyperlink r:id="rId89">
         <w:r>
           <w:rPr>
             <w:rStyle w:val="Hyperlink"/>
@@ -3210,7 +3403,7 @@
           <w:ilvl w:val="0"/>
         </w:numPr>
       </w:pPr>
-      <w:hyperlink r:id="rId87">
+      <w:hyperlink r:id="rId90">
         <w:r>
           <w:rPr>
             <w:rStyle w:val="Hyperlink"/>

</xml_diff>

<commit_message>
build edt 603 S22
</commit_message>
<xml_diff>
--- a/word/web-programming.docx
+++ b/word/web-programming.docx
@@ -60,6 +60,20 @@
       </w:r>
       <w:r>
         <w:t xml:space="preserve">Saravanos</w:t>
+      </w:r>
+    </w:p>
+    <w:p>
+      <w:pPr>
+        <w:pStyle w:val="Author"/>
+      </w:pPr>
+      <w:r>
+        <w:t xml:space="preserve">Robby</w:t>
+      </w:r>
+      <w:r>
+        <w:t xml:space="preserve"> </w:t>
+      </w:r>
+      <w:r>
+        <w:t xml:space="preserve">Lucia</w:t>
       </w:r>
     </w:p>
     <w:sdt>
@@ -1466,589 +1480,11 @@
       <w:pPr>
         <w:pStyle w:val="Heading1"/>
       </w:pPr>
-      <w:bookmarkStart w:id="53" w:name="schedule"/>
-      <w:r>
-        <w:t xml:space="preserve">Schedule</w:t>
+      <w:bookmarkStart w:id="53" w:name="assignments-grading"/>
+      <w:r>
+        <w:t xml:space="preserve">Assignments &amp; Grading</w:t>
       </w:r>
       <w:bookmarkEnd w:id="53"/>
-    </w:p>
-    <w:tbl>
-      <w:tblPr>
-        <w:tblStyle w:val="Table"/>
-        <w:tblW w:type="pct" w:w="0.0"/>
-        <w:tblLook w:firstRow="1"/>
-      </w:tblPr>
-      <w:tblGrid/>
-      <w:tr>
-        <w:trPr>
-          <w:cnfStyle w:firstRow="1"/>
-        </w:trPr>
-        <w:tc>
-          <w:tcPr>
-            <w:tcBorders>
-              <w:bottom w:val="single"/>
-            </w:tcBorders>
-            <w:vAlign w:val="bottom"/>
-          </w:tcPr>
-          <w:p>
-            <w:pPr>
-              <w:pStyle w:val="Compact"/>
-              <w:jc w:val="right"/>
-            </w:pPr>
-            <w:r>
-              <w:t xml:space="preserve">Module</w:t>
-            </w:r>
-          </w:p>
-        </w:tc>
-        <w:tc>
-          <w:tcPr>
-            <w:tcBorders>
-              <w:bottom w:val="single"/>
-            </w:tcBorders>
-            <w:vAlign w:val="bottom"/>
-          </w:tcPr>
-          <w:p>
-            <w:pPr>
-              <w:pStyle w:val="Compact"/>
-              <w:jc w:val="left"/>
-            </w:pPr>
-            <w:r>
-              <w:t xml:space="preserve">Topic</w:t>
-            </w:r>
-          </w:p>
-        </w:tc>
-        <w:tc>
-          <w:tcPr>
-            <w:tcBorders>
-              <w:bottom w:val="single"/>
-            </w:tcBorders>
-            <w:vAlign w:val="bottom"/>
-          </w:tcPr>
-          <w:p>
-            <w:pPr>
-              <w:pStyle w:val="Compact"/>
-              <w:jc w:val="left"/>
-            </w:pPr>
-            <w:r>
-              <w:t xml:space="preserve">Due</w:t>
-            </w:r>
-          </w:p>
-        </w:tc>
-      </w:tr>
-      <w:tr>
-        <w:tc>
-          <w:p>
-            <w:pPr>
-              <w:pStyle w:val="Compact"/>
-              <w:jc w:val="right"/>
-            </w:pPr>
-            <w:r>
-              <w:t xml:space="preserve">0</w:t>
-            </w:r>
-          </w:p>
-        </w:tc>
-        <w:tc>
-          <w:p>
-            <w:pPr>
-              <w:pStyle w:val="Compact"/>
-              <w:jc w:val="left"/>
-            </w:pPr>
-            <w:r>
-              <w:t xml:space="preserve">Getting Ready for Web Programming</w:t>
-            </w:r>
-          </w:p>
-        </w:tc>
-        <w:tc>
-          <w:p/>
-        </w:tc>
-      </w:tr>
-      <w:tr>
-        <w:tc>
-          <w:p>
-            <w:pPr>
-              <w:pStyle w:val="Compact"/>
-              <w:jc w:val="right"/>
-            </w:pPr>
-            <w:r>
-              <w:t xml:space="preserve">1</w:t>
-            </w:r>
-          </w:p>
-        </w:tc>
-        <w:tc>
-          <w:p>
-            <w:pPr>
-              <w:pStyle w:val="Compact"/>
-              <w:jc w:val="left"/>
-            </w:pPr>
-            <w:r>
-              <w:t xml:space="preserve">Full stack: web servers &amp; clients</w:t>
-            </w:r>
-          </w:p>
-        </w:tc>
-        <w:tc>
-          <w:p/>
-        </w:tc>
-      </w:tr>
-      <w:tr>
-        <w:tc>
-          <w:p>
-            <w:pPr>
-              <w:pStyle w:val="Compact"/>
-              <w:jc w:val="right"/>
-            </w:pPr>
-            <w:r>
-              <w:t xml:space="preserve">2</w:t>
-            </w:r>
-          </w:p>
-        </w:tc>
-        <w:tc>
-          <w:p>
-            <w:pPr>
-              <w:pStyle w:val="Compact"/>
-              <w:jc w:val="left"/>
-            </w:pPr>
-            <w:r>
-              <w:t xml:space="preserve">Structure, Data, Style, and Logic</w:t>
-            </w:r>
-          </w:p>
-        </w:tc>
-        <w:tc>
-          <w:p>
-            <w:pPr>
-              <w:pStyle w:val="Compact"/>
-              <w:jc w:val="left"/>
-            </w:pPr>
-            <w:r>
-              <w:rPr>
-                <w:i/>
-              </w:rPr>
-              <w:t xml:space="preserve">Multimedia Resume</w:t>
-            </w:r>
-            <w:r>
-              <w:t xml:space="preserve"> </w:t>
-            </w:r>
-            <w:r>
-              <w:t xml:space="preserve">Due</w:t>
-            </w:r>
-          </w:p>
-        </w:tc>
-      </w:tr>
-      <w:tr>
-        <w:tc>
-          <w:p>
-            <w:pPr>
-              <w:pStyle w:val="Compact"/>
-              <w:jc w:val="right"/>
-            </w:pPr>
-            <w:r>
-              <w:t xml:space="preserve">3</w:t>
-            </w:r>
-          </w:p>
-        </w:tc>
-        <w:tc>
-          <w:p>
-            <w:pPr>
-              <w:pStyle w:val="Compact"/>
-              <w:jc w:val="left"/>
-            </w:pPr>
-            <w:r>
-              <w:t xml:space="preserve">Routes &amp; Navigation</w:t>
-            </w:r>
-          </w:p>
-        </w:tc>
-        <w:tc>
-          <w:p/>
-        </w:tc>
-      </w:tr>
-      <w:tr>
-        <w:tc>
-          <w:p>
-            <w:pPr>
-              <w:pStyle w:val="Compact"/>
-              <w:jc w:val="right"/>
-            </w:pPr>
-            <w:r>
-              <w:t xml:space="preserve">4</w:t>
-            </w:r>
-          </w:p>
-        </w:tc>
-        <w:tc>
-          <w:p>
-            <w:pPr>
-              <w:pStyle w:val="Compact"/>
-              <w:jc w:val="left"/>
-            </w:pPr>
-            <w:r>
-              <w:t xml:space="preserve">PANDAS Basics</w:t>
-            </w:r>
-          </w:p>
-        </w:tc>
-        <w:tc>
-          <w:p/>
-        </w:tc>
-      </w:tr>
-      <w:tr>
-        <w:tc>
-          <w:p>
-            <w:pPr>
-              <w:pStyle w:val="Compact"/>
-              <w:jc w:val="right"/>
-            </w:pPr>
-            <w:r>
-              <w:t xml:space="preserve">5</w:t>
-            </w:r>
-          </w:p>
-        </w:tc>
-        <w:tc>
-          <w:p>
-            <w:pPr>
-              <w:pStyle w:val="Compact"/>
-              <w:jc w:val="left"/>
-            </w:pPr>
-            <w:r>
-              <w:t xml:space="preserve">React hooks &amp; state</w:t>
-            </w:r>
-          </w:p>
-        </w:tc>
-        <w:tc>
-          <w:p>
-            <w:pPr>
-              <w:pStyle w:val="Compact"/>
-              <w:jc w:val="left"/>
-            </w:pPr>
-            <w:r>
-              <w:rPr>
-                <w:i/>
-              </w:rPr>
-              <w:t xml:space="preserve">Data set report</w:t>
-            </w:r>
-            <w:r>
-              <w:t xml:space="preserve"> </w:t>
-            </w:r>
-            <w:r>
-              <w:t xml:space="preserve">Due</w:t>
-            </w:r>
-          </w:p>
-        </w:tc>
-      </w:tr>
-      <w:tr>
-        <w:tc>
-          <w:p>
-            <w:pPr>
-              <w:pStyle w:val="Compact"/>
-              <w:jc w:val="right"/>
-            </w:pPr>
-            <w:r>
-              <w:t xml:space="preserve">6</w:t>
-            </w:r>
-          </w:p>
-        </w:tc>
-        <w:tc>
-          <w:p>
-            <w:pPr>
-              <w:pStyle w:val="Compact"/>
-              <w:jc w:val="left"/>
-            </w:pPr>
-            <w:r>
-              <w:t xml:space="preserve">Charts &amp; graphs</w:t>
-            </w:r>
-          </w:p>
-        </w:tc>
-        <w:tc>
-          <w:p/>
-        </w:tc>
-      </w:tr>
-      <w:tr>
-        <w:tc>
-          <w:p>
-            <w:pPr>
-              <w:pStyle w:val="Compact"/>
-              <w:jc w:val="right"/>
-            </w:pPr>
-            <w:r>
-              <w:t xml:space="preserve">7</w:t>
-            </w:r>
-          </w:p>
-        </w:tc>
-        <w:tc>
-          <w:p>
-            <w:pPr>
-              <w:pStyle w:val="Compact"/>
-              <w:jc w:val="left"/>
-            </w:pPr>
-            <w:r>
-              <w:t xml:space="preserve">PANDAS - Flask - React</w:t>
-            </w:r>
-          </w:p>
-        </w:tc>
-        <w:tc>
-          <w:p/>
-        </w:tc>
-      </w:tr>
-      <w:tr>
-        <w:tc>
-          <w:p>
-            <w:pPr>
-              <w:pStyle w:val="Compact"/>
-              <w:jc w:val="right"/>
-            </w:pPr>
-            <w:r>
-              <w:t xml:space="preserve">8</w:t>
-            </w:r>
-          </w:p>
-        </w:tc>
-        <w:tc>
-          <w:p>
-            <w:pPr>
-              <w:pStyle w:val="Compact"/>
-              <w:jc w:val="left"/>
-            </w:pPr>
-            <w:r>
-              <w:t xml:space="preserve">Data Visualization Testing</w:t>
-            </w:r>
-          </w:p>
-        </w:tc>
-        <w:tc>
-          <w:p>
-            <w:pPr>
-              <w:pStyle w:val="Compact"/>
-              <w:jc w:val="left"/>
-            </w:pPr>
-            <w:r>
-              <w:rPr>
-                <w:i/>
-              </w:rPr>
-              <w:t xml:space="preserve">Data Viz</w:t>
-            </w:r>
-            <w:r>
-              <w:t xml:space="preserve"> </w:t>
-            </w:r>
-            <w:r>
-              <w:t xml:space="preserve">Due</w:t>
-            </w:r>
-          </w:p>
-        </w:tc>
-      </w:tr>
-      <w:tr>
-        <w:tc>
-          <w:p>
-            <w:pPr>
-              <w:pStyle w:val="Compact"/>
-              <w:jc w:val="right"/>
-            </w:pPr>
-            <w:r>
-              <w:t xml:space="preserve">9</w:t>
-            </w:r>
-          </w:p>
-        </w:tc>
-        <w:tc>
-          <w:p>
-            <w:pPr>
-              <w:pStyle w:val="Compact"/>
-              <w:jc w:val="left"/>
-            </w:pPr>
-            <w:r>
-              <w:t xml:space="preserve">1:1 meetings</w:t>
-            </w:r>
-          </w:p>
-        </w:tc>
-        <w:tc>
-          <w:p>
-            <w:pPr>
-              <w:pStyle w:val="Compact"/>
-              <w:jc w:val="left"/>
-            </w:pPr>
-            <w:r>
-              <w:rPr>
-                <w:i/>
-              </w:rPr>
-              <w:t xml:space="preserve">Self-eval</w:t>
-            </w:r>
-            <w:r>
-              <w:t xml:space="preserve"> </w:t>
-            </w:r>
-            <w:r>
-              <w:t xml:space="preserve">Due</w:t>
-            </w:r>
-          </w:p>
-        </w:tc>
-      </w:tr>
-      <w:tr>
-        <w:tc>
-          <w:p>
-            <w:pPr>
-              <w:pStyle w:val="Compact"/>
-              <w:jc w:val="right"/>
-            </w:pPr>
-            <w:r>
-              <w:t xml:space="preserve">10</w:t>
-            </w:r>
-          </w:p>
-        </w:tc>
-        <w:tc>
-          <w:p>
-            <w:pPr>
-              <w:pStyle w:val="Compact"/>
-              <w:jc w:val="left"/>
-            </w:pPr>
-            <w:r>
-              <w:t xml:space="preserve">Forms &amp; user input</w:t>
-            </w:r>
-          </w:p>
-        </w:tc>
-        <w:tc>
-          <w:p/>
-        </w:tc>
-      </w:tr>
-      <w:tr>
-        <w:tc>
-          <w:p>
-            <w:pPr>
-              <w:pStyle w:val="Compact"/>
-              <w:jc w:val="right"/>
-            </w:pPr>
-            <w:r>
-              <w:t xml:space="preserve">11</w:t>
-            </w:r>
-          </w:p>
-        </w:tc>
-        <w:tc>
-          <w:p>
-            <w:pPr>
-              <w:pStyle w:val="Compact"/>
-              <w:jc w:val="left"/>
-            </w:pPr>
-            <w:r>
-              <w:t xml:space="preserve">Maps Workshop</w:t>
-            </w:r>
-          </w:p>
-        </w:tc>
-        <w:tc>
-          <w:p/>
-        </w:tc>
-      </w:tr>
-      <w:tr>
-        <w:tc>
-          <w:p>
-            <w:pPr>
-              <w:pStyle w:val="Compact"/>
-              <w:jc w:val="right"/>
-            </w:pPr>
-            <w:r>
-              <w:t xml:space="preserve">12</w:t>
-            </w:r>
-          </w:p>
-        </w:tc>
-        <w:tc>
-          <w:p/>
-        </w:tc>
-        <w:tc>
-          <w:p/>
-        </w:tc>
-      </w:tr>
-      <w:tr>
-        <w:tc>
-          <w:p>
-            <w:pPr>
-              <w:pStyle w:val="Compact"/>
-              <w:jc w:val="right"/>
-            </w:pPr>
-            <w:r>
-              <w:t xml:space="preserve">13</w:t>
-            </w:r>
-          </w:p>
-        </w:tc>
-        <w:tc>
-          <w:p/>
-        </w:tc>
-        <w:tc>
-          <w:p/>
-        </w:tc>
-      </w:tr>
-      <w:tr>
-        <w:tc>
-          <w:p>
-            <w:pPr>
-              <w:pStyle w:val="Compact"/>
-              <w:jc w:val="right"/>
-            </w:pPr>
-            <w:r>
-              <w:t xml:space="preserve">14</w:t>
-            </w:r>
-          </w:p>
-        </w:tc>
-        <w:tc>
-          <w:p>
-            <w:pPr>
-              <w:pStyle w:val="Compact"/>
-              <w:jc w:val="left"/>
-            </w:pPr>
-            <w:r>
-              <w:rPr>
-                <w:i/>
-              </w:rPr>
-              <w:t xml:space="preserve">Studio</w:t>
-            </w:r>
-          </w:p>
-        </w:tc>
-        <w:tc>
-          <w:p/>
-        </w:tc>
-      </w:tr>
-      <w:tr>
-        <w:tc>
-          <w:p>
-            <w:pPr>
-              <w:pStyle w:val="Compact"/>
-              <w:jc w:val="right"/>
-            </w:pPr>
-            <w:r>
-              <w:t xml:space="preserve">15</w:t>
-            </w:r>
-          </w:p>
-        </w:tc>
-        <w:tc>
-          <w:p>
-            <w:pPr>
-              <w:pStyle w:val="Compact"/>
-              <w:jc w:val="left"/>
-            </w:pPr>
-            <w:r>
-              <w:t xml:space="preserve">App Reviews</w:t>
-            </w:r>
-          </w:p>
-        </w:tc>
-        <w:tc>
-          <w:p>
-            <w:pPr>
-              <w:pStyle w:val="Compact"/>
-              <w:jc w:val="left"/>
-            </w:pPr>
-            <w:r>
-              <w:rPr>
-                <w:i/>
-              </w:rPr>
-              <w:t xml:space="preserve">Web Application</w:t>
-            </w:r>
-            <w:r>
-              <w:t xml:space="preserve"> </w:t>
-            </w:r>
-            <w:r>
-              <w:t xml:space="preserve">Due</w:t>
-            </w:r>
-          </w:p>
-        </w:tc>
-      </w:tr>
-    </w:tbl>
-    <w:p>
-      <w:pPr>
-        <w:pStyle w:val="Heading1"/>
-      </w:pPr>
-      <w:bookmarkStart w:id="54" w:name="assignments-grading"/>
-      <w:r>
-        <w:t xml:space="preserve">Assignments &amp; Grading</w:t>
-      </w:r>
-      <w:bookmarkEnd w:id="54"/>
     </w:p>
     <w:p>
       <w:pPr>
@@ -2129,31 +1565,7 @@
               <w:jc w:val="left"/>
             </w:pPr>
             <w:r>
-              <w:t xml:space="preserve">20</w:t>
-            </w:r>
-          </w:p>
-        </w:tc>
-      </w:tr>
-      <w:tr>
-        <w:tc>
-          <w:p>
-            <w:pPr>
-              <w:pStyle w:val="Compact"/>
-              <w:jc w:val="left"/>
-            </w:pPr>
-            <w:r>
-              <w:t xml:space="preserve">School Data Report</w:t>
-            </w:r>
-          </w:p>
-        </w:tc>
-        <w:tc>
-          <w:p>
-            <w:pPr>
-              <w:pStyle w:val="Compact"/>
-              <w:jc w:val="left"/>
-            </w:pPr>
-            <w:r>
-              <w:t xml:space="preserve">10</w:t>
+              <w:t xml:space="preserve">25</w:t>
             </w:r>
           </w:p>
         </w:tc>
@@ -2177,7 +1589,31 @@
               <w:jc w:val="left"/>
             </w:pPr>
             <w:r>
-              <w:t xml:space="preserve">20</w:t>
+              <w:t xml:space="preserve">30</w:t>
+            </w:r>
+          </w:p>
+        </w:tc>
+      </w:tr>
+      <w:tr>
+        <w:tc>
+          <w:p>
+            <w:pPr>
+              <w:pStyle w:val="Compact"/>
+              <w:jc w:val="left"/>
+            </w:pPr>
+            <w:r>
+              <w:t xml:space="preserve">Web Application</w:t>
+            </w:r>
+          </w:p>
+        </w:tc>
+        <w:tc>
+          <w:p>
+            <w:pPr>
+              <w:pStyle w:val="Compact"/>
+              <w:jc w:val="left"/>
+            </w:pPr>
+            <w:r>
+              <w:t xml:space="preserve">35</w:t>
             </w:r>
           </w:p>
         </w:tc>
@@ -2206,39 +1642,45 @@
           </w:p>
         </w:tc>
       </w:tr>
-      <w:tr>
-        <w:tc>
-          <w:p>
-            <w:pPr>
-              <w:pStyle w:val="Compact"/>
-              <w:jc w:val="left"/>
-            </w:pPr>
-            <w:r>
-              <w:t xml:space="preserve">Web Application</w:t>
-            </w:r>
-          </w:p>
-        </w:tc>
-        <w:tc>
-          <w:p>
-            <w:pPr>
-              <w:pStyle w:val="Compact"/>
-              <w:jc w:val="left"/>
-            </w:pPr>
-            <w:r>
-              <w:t xml:space="preserve">30</w:t>
-            </w:r>
-          </w:p>
-        </w:tc>
-      </w:tr>
     </w:tbl>
     <w:p>
       <w:pPr>
         <w:pStyle w:val="Heading3"/>
       </w:pPr>
-      <w:bookmarkStart w:id="55" w:name="self-evaluation-10-points"/>
+      <w:bookmarkStart w:id="54" w:name="self-evaluation-10-points"/>
       <w:r>
         <w:t xml:space="preserve">Self-evaluation (10 points)</w:t>
       </w:r>
+      <w:bookmarkEnd w:id="54"/>
+    </w:p>
+    <w:p>
+      <w:pPr>
+        <w:pStyle w:val="FirstParagraph"/>
+      </w:pPr>
+      <w:r>
+        <w:t xml:space="preserve">At the beginning of week 9, you will complete a self-evaluation. During</w:t>
+      </w:r>
+      <w:r>
+        <w:t xml:space="preserve"> </w:t>
+      </w:r>
+      <w:r>
+        <w:t xml:space="preserve">your one-on-one meeting with the instructor, you will discuss your self-evaluation</w:t>
+      </w:r>
+      <w:r>
+        <w:t xml:space="preserve"> </w:t>
+      </w:r>
+      <w:r>
+        <w:t xml:space="preserve">in order to make sure you get the most out of the remainder of the class.</w:t>
+      </w:r>
+    </w:p>
+    <w:p>
+      <w:pPr>
+        <w:pStyle w:val="Heading3"/>
+      </w:pPr>
+      <w:bookmarkStart w:id="55" w:name="software-project-evaluation-rubric"/>
+      <w:r>
+        <w:t xml:space="preserve">Software Project Evaluation Rubric</w:t>
+      </w:r>
       <w:bookmarkEnd w:id="55"/>
     </w:p>
     <w:p>
@@ -2246,48 +1688,21 @@
         <w:pStyle w:val="FirstParagraph"/>
       </w:pPr>
       <w:r>
-        <w:t xml:space="preserve">At the beginning of module 9, you will complete a self-evaluation. During</w:t>
-      </w:r>
-      <w:r>
-        <w:t xml:space="preserve"> </w:t>
-      </w:r>
-      <w:r>
-        <w:t xml:space="preserve">your one-on-one meeting with the instructor, you will discuss your self-evaluation</w:t>
-      </w:r>
-      <w:r>
-        <w:t xml:space="preserve"> </w:t>
-      </w:r>
-      <w:r>
-        <w:t xml:space="preserve">in order to make sure you get the most out of the remainder of the class.</w:t>
-      </w:r>
-    </w:p>
-    <w:p>
-      <w:pPr>
-        <w:pStyle w:val="Heading3"/>
-      </w:pPr>
-      <w:bookmarkStart w:id="56" w:name="software-project-evaluation-rubric"/>
-      <w:r>
-        <w:t xml:space="preserve">Software Project Evaluation Rubric</w:t>
-      </w:r>
-      <w:bookmarkEnd w:id="56"/>
-    </w:p>
-    <w:p>
-      <w:pPr>
-        <w:pStyle w:val="FirstParagraph"/>
-      </w:pPr>
-      <w:r>
         <w:rPr>
           <w:i/>
         </w:rPr>
-        <w:t xml:space="preserve">This marking guide will be used to evaluate the three software project</w:t>
-      </w:r>
-      <w:r>
-        <w:t xml:space="preserve"> </w:t>
+        <w:t xml:space="preserve">This marking guide will be used to evaluate the three software development</w:t>
       </w:r>
       <w:r>
         <w:rPr>
           <w:i/>
         </w:rPr>
+        <w:t xml:space="preserve"> </w:t>
+      </w:r>
+      <w:r>
+        <w:rPr>
+          <w:i/>
+        </w:rPr>
         <w:t xml:space="preserve">assignments required for this course.</w:t>
       </w:r>
     </w:p>
@@ -2303,7 +1718,7 @@
         <w:rPr>
           <w:b/>
         </w:rPr>
-        <w:t xml:space="preserve">React/Javascript (10 points)</w:t>
+        <w:t xml:space="preserve">React/Javascript</w:t>
       </w:r>
     </w:p>
     <w:p>
@@ -2315,7 +1730,7 @@
         <w:pStyle w:val="Compact"/>
       </w:pPr>
       <w:r>
-        <w:t xml:space="preserve">1-3 points: the code runs with errors, is incomplete, or a very close copy of the example project</w:t>
+        <w:t xml:space="preserve">poor: the code runs with errors, is incomplete, or a very close copy of the example project</w:t>
       </w:r>
     </w:p>
     <w:p>
@@ -2327,7 +1742,7 @@
         <w:pStyle w:val="Compact"/>
       </w:pPr>
       <w:r>
-        <w:t xml:space="preserve">4-7 points: code is organized into functions and uses parameters, code is well organized and well styled,</w:t>
+        <w:t xml:space="preserve">satisfactory: code is organized into functions and uses parameters, code is well organized and well styled,</w:t>
       </w:r>
       <w:r>
         <w:t xml:space="preserve"> </w:t>
@@ -2351,7 +1766,7 @@
         <w:pStyle w:val="Compact"/>
       </w:pPr>
       <w:r>
-        <w:t xml:space="preserve">8-10 points: code is well thought out and reusable functions create core parts of the site, functions are</w:t>
+        <w:t xml:space="preserve">excellent: code is well thought out and reusable functions create core parts of the site, functions are</w:t>
       </w:r>
       <w:r>
         <w:t xml:space="preserve"> </w:t>
@@ -2384,7 +1799,7 @@
         <w:rPr>
           <w:b/>
         </w:rPr>
-        <w:t xml:space="preserve">Data modeling (5 points)</w:t>
+        <w:t xml:space="preserve">Data modeling</w:t>
       </w:r>
     </w:p>
     <w:p>
@@ -2396,7 +1811,7 @@
         <w:pStyle w:val="Compact"/>
       </w:pPr>
       <w:r>
-        <w:t xml:space="preserve">1-2 points: most content is hard-coded in the Javascript code, model is an exact copy of example, and/or model</w:t>
+        <w:t xml:space="preserve">poor: most content is hard-coded in the Javascript code, model is an exact copy of example, and/or model</w:t>
       </w:r>
       <w:r>
         <w:t xml:space="preserve"> </w:t>
@@ -2414,7 +1829,7 @@
         <w:pStyle w:val="Compact"/>
       </w:pPr>
       <w:r>
-        <w:t xml:space="preserve">3-4 points: data model supports the goals of the specific site, but may not be flexible enough for a</w:t>
+        <w:t xml:space="preserve">satisfactory: data model supports the goals of the specific site, but may not be flexible enough for a</w:t>
       </w:r>
       <w:r>
         <w:t xml:space="preserve"> </w:t>
@@ -2432,7 +1847,7 @@
         <w:pStyle w:val="Compact"/>
       </w:pPr>
       <w:r>
-        <w:t xml:space="preserve">5 points: data model supports the site, and can support other uses without modification to the model, new content</w:t>
+        <w:t xml:space="preserve">excellent: data model supports the site, and can support other uses without modification to the model, new content</w:t>
       </w:r>
       <w:r>
         <w:t xml:space="preserve"> </w:t>
@@ -2453,7 +1868,7 @@
         <w:rPr>
           <w:b/>
         </w:rPr>
-        <w:t xml:space="preserve">HTML (5 points)</w:t>
+        <w:t xml:space="preserve">HTML</w:t>
       </w:r>
     </w:p>
     <w:p>
@@ -2465,7 +1880,7 @@
         <w:pStyle w:val="Compact"/>
       </w:pPr>
       <w:r>
-        <w:t xml:space="preserve">1-2 points: content is presented with little structure, or different HTML tags would better describe the content</w:t>
+        <w:t xml:space="preserve">poor: content is presented with little structure, or different HTML tags would better describe the content</w:t>
       </w:r>
     </w:p>
     <w:p>
@@ -2477,7 +1892,7 @@
         <w:pStyle w:val="Compact"/>
       </w:pPr>
       <w:r>
-        <w:t xml:space="preserve">3-4 points: there is a good fit between the tags used and the data they contain</w:t>
+        <w:t xml:space="preserve">satisfactory: there is a good fit between the tags used and the data they contain</w:t>
       </w:r>
     </w:p>
     <w:p>
@@ -2489,7 +1904,7 @@
         <w:pStyle w:val="Compact"/>
       </w:pPr>
       <w:r>
-        <w:t xml:space="preserve">5 points: there is a good fit between the tags used and the data they contain</w:t>
+        <w:t xml:space="preserve">excellent: there is a good fit between the tags used and the data they contain</w:t>
       </w:r>
       <w:r>
         <w:t xml:space="preserve"> </w:t>
@@ -2525,7 +1940,7 @@
         <w:rPr>
           <w:b/>
         </w:rPr>
-        <w:t xml:space="preserve">CSS (5 points)</w:t>
+        <w:t xml:space="preserve">CSS</w:t>
       </w:r>
     </w:p>
     <w:p>
@@ -2537,7 +1952,7 @@
         <w:pStyle w:val="Compact"/>
       </w:pPr>
       <w:r>
-        <w:t xml:space="preserve">1-2 points: little or no styles, styles are defined that are not used or do not take effect because of errors</w:t>
+        <w:t xml:space="preserve">poor: little or no styles, styles are defined that are not used or do not take effect because of errors</w:t>
       </w:r>
     </w:p>
     <w:p>
@@ -2549,7 +1964,7 @@
         <w:pStyle w:val="Compact"/>
       </w:pPr>
       <w:r>
-        <w:t xml:space="preserve">3-4 points: code demonstrates understanding of box-model, color, typography, and/or images</w:t>
+        <w:t xml:space="preserve">satisfactory: code demonstrates understanding of box-model, color, typography, and/or images</w:t>
       </w:r>
     </w:p>
     <w:p>
@@ -2561,7 +1976,7 @@
         <w:pStyle w:val="Compact"/>
       </w:pPr>
       <w:r>
-        <w:t xml:space="preserve">5 points: advanced layout are used to interesting effect (flex, grids, etc), code exceeds example projects</w:t>
+        <w:t xml:space="preserve">excellent: advanced layout are used to interesting effect (flex, grids, etc), code exceeds example projects</w:t>
       </w:r>
     </w:p>
     <w:p>
@@ -2576,7 +1991,7 @@
         <w:rPr>
           <w:b/>
         </w:rPr>
-        <w:t xml:space="preserve">User Experience (5 points)</w:t>
+        <w:t xml:space="preserve">User Experience</w:t>
       </w:r>
     </w:p>
     <w:p>
@@ -2588,7 +2003,7 @@
         <w:pStyle w:val="Compact"/>
       </w:pPr>
       <w:r>
-        <w:t xml:space="preserve">1-2 points: site is hard to read, understand, and use; labels and text are not well edited, items are not clearly organized,</w:t>
+        <w:t xml:space="preserve">poor: site is hard to read, understand, and use; labels and text are not well edited, items are not clearly organized,</w:t>
       </w:r>
       <w:r>
         <w:t xml:space="preserve"> </w:t>
@@ -2606,7 +2021,7 @@
         <w:pStyle w:val="Compact"/>
       </w:pPr>
       <w:r>
-        <w:t xml:space="preserve">3-4 points: site is easy to use and information is well organized, presentation is clear and clean</w:t>
+        <w:t xml:space="preserve">satisfactory: site is easy to use and information is well organized, presentation is clear and clean</w:t>
       </w:r>
     </w:p>
     <w:p>
@@ -2618,16 +2033,317 @@
         <w:pStyle w:val="Compact"/>
       </w:pPr>
       <w:r>
-        <w:t xml:space="preserve">5 points: code, layout, and css combine to create an interesting effect, site has a high quality, professional feel</w:t>
+        <w:t xml:space="preserve">excellent: code, layout, and css combine to create an interesting effect, site has a high quality, professional feel</w:t>
+      </w:r>
+    </w:p>
+    <w:p>
+      <w:pPr>
+        <w:numPr>
+          <w:ilvl w:val="0"/>
+          <w:numId w:val="1009"/>
+        </w:numPr>
+        <w:pStyle w:val="Compact"/>
+      </w:pPr>
+      <w:r>
+        <w:rPr>
+          <w:b/>
+        </w:rPr>
+        <w:t xml:space="preserve">Risk Taking</w:t>
+      </w:r>
+    </w:p>
+    <w:p>
+      <w:pPr>
+        <w:numPr>
+          <w:ilvl w:val="1"/>
+          <w:numId w:val="1015"/>
+        </w:numPr>
+        <w:pStyle w:val="Compact"/>
+      </w:pPr>
+      <w:r>
+        <w:t xml:space="preserve">poor: the project narrowly adapts worked examples and sample code; no evidence of attempts</w:t>
+      </w:r>
+      <w:r>
+        <w:t xml:space="preserve"> </w:t>
+      </w:r>
+      <w:r>
+        <w:t xml:space="preserve">to incorporate ideas not strictly covered in class</w:t>
+      </w:r>
+    </w:p>
+    <w:p>
+      <w:pPr>
+        <w:numPr>
+          <w:ilvl w:val="1"/>
+          <w:numId w:val="1015"/>
+        </w:numPr>
+        <w:pStyle w:val="Compact"/>
+      </w:pPr>
+      <w:r>
+        <w:t xml:space="preserve">satisfactory: the project attempts either a novel idea or to integrate sophisticated</w:t>
+      </w:r>
+      <w:r>
+        <w:t xml:space="preserve"> </w:t>
+      </w:r>
+      <w:r>
+        <w:t xml:space="preserve">programming approaches beyond what is covered in class; it’s evident that student</w:t>
+      </w:r>
+      <w:r>
+        <w:t xml:space="preserve"> </w:t>
+      </w:r>
+      <w:r>
+        <w:t xml:space="preserve">is able to read technical documentation and adapt ideas for new purposes. some</w:t>
+      </w:r>
+      <w:r>
+        <w:t xml:space="preserve"> </w:t>
+      </w:r>
+      <w:r>
+        <w:t xml:space="preserve">aspects of the program may not be fully functional or integrated with the rest of the program.</w:t>
+      </w:r>
+    </w:p>
+    <w:p>
+      <w:pPr>
+        <w:numPr>
+          <w:ilvl w:val="1"/>
+          <w:numId w:val="1015"/>
+        </w:numPr>
+        <w:pStyle w:val="Compact"/>
+      </w:pPr>
+      <w:r>
+        <w:t xml:space="preserve">excellent: incorporates novel ideas and techniques, as in</w:t>
+      </w:r>
+      <w:r>
+        <w:t xml:space="preserve"> </w:t>
+      </w:r>
+      <w:r>
+        <w:t xml:space="preserve">“</w:t>
+      </w:r>
+      <w:r>
+        <w:t xml:space="preserve">satisfactory,</w:t>
+      </w:r>
+      <w:r>
+        <w:t xml:space="preserve">”</w:t>
+      </w:r>
+      <w:r>
+        <w:t xml:space="preserve"> </w:t>
+      </w:r>
+      <w:r>
+        <w:t xml:space="preserve">but</w:t>
+      </w:r>
+      <w:r>
+        <w:t xml:space="preserve"> </w:t>
+      </w:r>
+      <w:r>
+        <w:t xml:space="preserve">demonstrates a high level of success with the code and integration.</w:t>
       </w:r>
     </w:p>
     <w:p>
       <w:pPr>
         <w:pStyle w:val="Heading3"/>
       </w:pPr>
-      <w:bookmarkStart w:id="57" w:name="multimedia-resume-30-points"/>
-      <w:r>
-        <w:t xml:space="preserve">Multimedia Resume (30 points)</w:t>
+      <w:bookmarkStart w:id="56" w:name="multimedia-resume-25-points"/>
+      <w:r>
+        <w:t xml:space="preserve">Multimedia Resume (25 points)</w:t>
+      </w:r>
+      <w:bookmarkEnd w:id="56"/>
+    </w:p>
+    <w:p>
+      <w:pPr>
+        <w:pStyle w:val="FirstParagraph"/>
+      </w:pPr>
+      <w:r>
+        <w:t xml:space="preserve">This first assignment is designed to get you up and running with</w:t>
+      </w:r>
+      <w:r>
+        <w:t xml:space="preserve"> </w:t>
+      </w:r>
+      <w:r>
+        <w:t xml:space="preserve">the key technologies we will use this semester. You will create</w:t>
+      </w:r>
+      <w:r>
+        <w:t xml:space="preserve"> </w:t>
+      </w:r>
+      <w:r>
+        <w:t xml:space="preserve">a data-driven web page as your own online resume or portfolio.</w:t>
+      </w:r>
+    </w:p>
+    <w:p>
+      <w:pPr>
+        <w:pStyle w:val="BodyText"/>
+      </w:pPr>
+      <w:r>
+        <w:t xml:space="preserve">For this project, you will:</w:t>
+      </w:r>
+    </w:p>
+    <w:p>
+      <w:pPr>
+        <w:numPr>
+          <w:ilvl w:val="0"/>
+          <w:numId w:val="1016"/>
+        </w:numPr>
+        <w:pStyle w:val="Compact"/>
+      </w:pPr>
+      <w:r>
+        <w:t xml:space="preserve">Keep all of the</w:t>
+      </w:r>
+      <w:r>
+        <w:t xml:space="preserve"> </w:t>
+      </w:r>
+      <w:r>
+        <w:rPr>
+          <w:i/>
+        </w:rPr>
+        <w:t xml:space="preserve">data</w:t>
+      </w:r>
+      <w:r>
+        <w:t xml:space="preserve"> </w:t>
+      </w:r>
+      <w:r>
+        <w:t xml:space="preserve">for your resume in .json data files. These files will</w:t>
+      </w:r>
+      <w:r>
+        <w:t xml:space="preserve"> </w:t>
+      </w:r>
+      <w:r>
+        <w:t xml:space="preserve">contain the lists of your work experience, education background, technical</w:t>
+      </w:r>
+      <w:r>
+        <w:t xml:space="preserve"> </w:t>
+      </w:r>
+      <w:r>
+        <w:t xml:space="preserve">skills, and other relevant information.</w:t>
+      </w:r>
+    </w:p>
+    <w:p>
+      <w:pPr>
+        <w:numPr>
+          <w:ilvl w:val="0"/>
+          <w:numId w:val="1016"/>
+        </w:numPr>
+        <w:pStyle w:val="Compact"/>
+      </w:pPr>
+      <w:r>
+        <w:t xml:space="preserve">Code Javascript source files using the React framework and HTML5 to structure</w:t>
+      </w:r>
+      <w:r>
+        <w:t xml:space="preserve"> </w:t>
+      </w:r>
+      <w:r>
+        <w:t xml:space="preserve">your web page. Use React component functions to create a program that is</w:t>
+      </w:r>
+      <w:r>
+        <w:t xml:space="preserve"> </w:t>
+      </w:r>
+      <w:r>
+        <w:t xml:space="preserve">modular and easy to change. Your final project must have (at least) two</w:t>
+      </w:r>
+      <w:r>
+        <w:t xml:space="preserve"> </w:t>
+      </w:r>
+      <w:r>
+        <w:t xml:space="preserve">different</w:t>
+      </w:r>
+      <w:r>
+        <w:t xml:space="preserve"> </w:t>
+      </w:r>
+      <w:r>
+        <w:t xml:space="preserve">“</w:t>
+      </w:r>
+      <w:r>
+        <w:t xml:space="preserve">looks</w:t>
+      </w:r>
+      <w:r>
+        <w:t xml:space="preserve">”</w:t>
+      </w:r>
+      <w:r>
+        <w:t xml:space="preserve"> </w:t>
+      </w:r>
+      <w:r>
+        <w:t xml:space="preserve">which can be swapped live. Your resume program must be</w:t>
+      </w:r>
+      <w:r>
+        <w:t xml:space="preserve"> </w:t>
+      </w:r>
+      <w:r>
+        <w:t xml:space="preserve">separated into multiple source files (.js or .jsx) which are imported into</w:t>
+      </w:r>
+      <w:r>
+        <w:t xml:space="preserve"> </w:t>
+      </w:r>
+      <w:r>
+        <w:rPr>
+          <w:rStyle w:val="VerbatimChar"/>
+        </w:rPr>
+        <w:t xml:space="preserve">App.js</w:t>
+      </w:r>
+      <w:r>
+        <w:t xml:space="preserve"> </w:t>
+      </w:r>
+      <w:r>
+        <w:t xml:space="preserve">to compose the site.</w:t>
+      </w:r>
+    </w:p>
+    <w:p>
+      <w:pPr>
+        <w:numPr>
+          <w:ilvl w:val="0"/>
+          <w:numId w:val="1016"/>
+        </w:numPr>
+        <w:pStyle w:val="Compact"/>
+      </w:pPr>
+      <w:r>
+        <w:t xml:space="preserve">Create or find any media assets (images, audio, video, etc) necessary for your</w:t>
+      </w:r>
+      <w:r>
+        <w:t xml:space="preserve"> </w:t>
+      </w:r>
+      <w:r>
+        <w:t xml:space="preserve">resume. Your site</w:t>
+      </w:r>
+      <w:r>
+        <w:t xml:space="preserve"> </w:t>
+      </w:r>
+      <w:r>
+        <w:rPr>
+          <w:i/>
+        </w:rPr>
+        <w:t xml:space="preserve">must</w:t>
+      </w:r>
+      <w:r>
+        <w:t xml:space="preserve"> </w:t>
+      </w:r>
+      <w:r>
+        <w:t xml:space="preserve">contain some images.</w:t>
+      </w:r>
+    </w:p>
+    <w:p>
+      <w:pPr>
+        <w:numPr>
+          <w:ilvl w:val="0"/>
+          <w:numId w:val="1016"/>
+        </w:numPr>
+        <w:pStyle w:val="Compact"/>
+      </w:pPr>
+      <w:r>
+        <w:t xml:space="preserve">Code CSS files to achieve your desired aesthetic and usability goals.</w:t>
+      </w:r>
+    </w:p>
+    <w:p>
+      <w:pPr>
+        <w:pStyle w:val="FirstParagraph"/>
+      </w:pPr>
+      <w:r>
+        <w:rPr>
+          <w:i/>
+        </w:rPr>
+        <w:t xml:space="preserve">The resume is an individual project</w:t>
+      </w:r>
+    </w:p>
+    <w:p>
+      <w:pPr>
+        <w:pStyle w:val="Heading3"/>
+      </w:pPr>
+      <w:bookmarkStart w:id="57" w:name="mini-app-30-points"/>
+      <w:r>
+        <w:t xml:space="preserve">Mini-app (30 points)</w:t>
       </w:r>
       <w:bookmarkEnd w:id="57"/>
     </w:p>
@@ -2636,19 +2352,67 @@
         <w:pStyle w:val="FirstParagraph"/>
       </w:pPr>
       <w:r>
-        <w:t xml:space="preserve">This first assignment is designed to get you up and running with</w:t>
-      </w:r>
-      <w:r>
-        <w:t xml:space="preserve"> </w:t>
-      </w:r>
-      <w:r>
-        <w:t xml:space="preserve">the key technologies we will use this semester. You will create</w:t>
-      </w:r>
-      <w:r>
-        <w:t xml:space="preserve"> </w:t>
-      </w:r>
-      <w:r>
-        <w:t xml:space="preserve">a data-driven web page as your own online resume or portfolio.</w:t>
+        <w:t xml:space="preserve">The mini app is a data driven web application. It is</w:t>
+      </w:r>
+      <w:r>
+        <w:t xml:space="preserve"> </w:t>
+      </w:r>
+      <w:r>
+        <w:t xml:space="preserve">“</w:t>
+      </w:r>
+      <w:r>
+        <w:t xml:space="preserve">mini</w:t>
+      </w:r>
+      <w:r>
+        <w:t xml:space="preserve">”</w:t>
+      </w:r>
+      <w:r>
+        <w:t xml:space="preserve"> </w:t>
+      </w:r>
+      <w:r>
+        <w:t xml:space="preserve">because it has a</w:t>
+      </w:r>
+      <w:r>
+        <w:t xml:space="preserve"> </w:t>
+      </w:r>
+      <w:r>
+        <w:t xml:space="preserve">constrained, singular focus. This application stands alone – it does not</w:t>
+      </w:r>
+      <w:r>
+        <w:t xml:space="preserve"> </w:t>
+      </w:r>
+      <w:r>
+        <w:t xml:space="preserve">need any networked resources. It goes beyond the resume project, though, in that</w:t>
+      </w:r>
+      <w:r>
+        <w:t xml:space="preserve"> </w:t>
+      </w:r>
+      <w:r>
+        <w:t xml:space="preserve">it’s</w:t>
+      </w:r>
+      <w:r>
+        <w:t xml:space="preserve"> </w:t>
+      </w:r>
+      <w:r>
+        <w:rPr>
+          <w:i/>
+        </w:rPr>
+        <w:t xml:space="preserve">interactive</w:t>
+      </w:r>
+      <w:r>
+        <w:t xml:space="preserve">. Buttons, text boxes, and other form elements enable the user</w:t>
+      </w:r>
+      <w:r>
+        <w:t xml:space="preserve"> </w:t>
+      </w:r>
+      <w:r>
+        <w:t xml:space="preserve">to alter data and the way the app functions. Data created is either stored</w:t>
+      </w:r>
+      <w:r>
+        <w:t xml:space="preserve"> </w:t>
+      </w:r>
+      <w:r>
+        <w:t xml:space="preserve">locally (in the user’s client) or only exists during the session.</w:t>
       </w:r>
     </w:p>
     <w:p>
@@ -2656,19 +2420,7 @@
         <w:pStyle w:val="BodyText"/>
       </w:pPr>
       <w:r>
-        <w:t xml:space="preserve">For this project, you will:</w:t>
-      </w:r>
-    </w:p>
-    <w:p>
-      <w:pPr>
-        <w:numPr>
-          <w:ilvl w:val="0"/>
-          <w:numId w:val="1015"/>
-        </w:numPr>
-        <w:pStyle w:val="Compact"/>
-      </w:pPr>
-      <w:r>
-        <w:t xml:space="preserve">Keep all of the</w:t>
+        <w:t xml:space="preserve">Successful projects will use React</w:t>
       </w:r>
       <w:r>
         <w:t xml:space="preserve"> </w:t>
@@ -2677,117 +2429,156 @@
         <w:rPr>
           <w:i/>
         </w:rPr>
-        <w:t xml:space="preserve">data</w:t>
-      </w:r>
-      <w:r>
-        <w:t xml:space="preserve"> </w:t>
-      </w:r>
-      <w:r>
-        <w:t xml:space="preserve">for your resume in .csv data files. Use Python and</w:t>
-      </w:r>
-      <w:r>
-        <w:t xml:space="preserve"> </w:t>
-      </w:r>
-      <w:r>
-        <w:t xml:space="preserve">the Flask web server to convert these csv files to JSON data which can be</w:t>
-      </w:r>
-      <w:r>
-        <w:t xml:space="preserve"> </w:t>
-      </w:r>
-      <w:r>
-        <w:t xml:space="preserve">accessed through a URL. These files will contain the lists of your work</w:t>
-      </w:r>
-      <w:r>
-        <w:t xml:space="preserve"> </w:t>
-      </w:r>
-      <w:r>
-        <w:t xml:space="preserve">experience, education background, technical skills, and other relevant</w:t>
-      </w:r>
-      <w:r>
-        <w:t xml:space="preserve"> </w:t>
-      </w:r>
-      <w:r>
-        <w:t xml:space="preserve">information.</w:t>
-      </w:r>
-    </w:p>
-    <w:p>
-      <w:pPr>
-        <w:numPr>
-          <w:ilvl w:val="0"/>
-          <w:numId w:val="1015"/>
-        </w:numPr>
-        <w:pStyle w:val="Compact"/>
-      </w:pPr>
-      <w:r>
-        <w:t xml:space="preserve">Code Javascript source files using the React framework and HTML5 to structure</w:t>
-      </w:r>
-      <w:r>
-        <w:t xml:space="preserve"> </w:t>
-      </w:r>
-      <w:r>
-        <w:t xml:space="preserve">your web page.</w:t>
-      </w:r>
-    </w:p>
-    <w:p>
-      <w:pPr>
-        <w:numPr>
-          <w:ilvl w:val="0"/>
-          <w:numId w:val="1015"/>
-        </w:numPr>
-        <w:pStyle w:val="Compact"/>
-      </w:pPr>
-      <w:r>
-        <w:t xml:space="preserve">Create or find any media assets (images, audio, video, etc) necessary for your</w:t>
-      </w:r>
-      <w:r>
-        <w:t xml:space="preserve"> </w:t>
-      </w:r>
-      <w:r>
-        <w:t xml:space="preserve">resume.</w:t>
-      </w:r>
-    </w:p>
-    <w:p>
-      <w:pPr>
-        <w:numPr>
-          <w:ilvl w:val="0"/>
-          <w:numId w:val="1015"/>
-        </w:numPr>
-        <w:pStyle w:val="Compact"/>
-      </w:pPr>
-      <w:r>
-        <w:t xml:space="preserve">Code CSS files to achieve your desired aesthetic and usability goals</w:t>
-      </w:r>
+        <w:t xml:space="preserve">state</w:t>
+      </w:r>
+      <w:r>
+        <w:t xml:space="preserve"> </w:t>
+      </w:r>
+      <w:r>
+        <w:t xml:space="preserve">and React</w:t>
+      </w:r>
+      <w:r>
+        <w:t xml:space="preserve"> </w:t>
+      </w:r>
+      <w:r>
+        <w:rPr>
+          <w:i/>
+        </w:rPr>
+        <w:t xml:space="preserve">life cycle functions</w:t>
+      </w:r>
+      <w:r>
+        <w:t xml:space="preserve"> </w:t>
+      </w:r>
+      <w:r>
+        <w:t xml:space="preserve">to achieve their results.</w:t>
+      </w:r>
+    </w:p>
+    <w:p>
+      <w:pPr>
+        <w:pStyle w:val="BodyText"/>
+      </w:pPr>
+      <w:r>
+        <w:rPr>
+          <w:i/>
+        </w:rPr>
+        <w:t xml:space="preserve">This mini-app is an individual project</w:t>
+      </w:r>
+    </w:p>
+    <w:p>
+      <w:pPr>
+        <w:pStyle w:val="Heading3"/>
+      </w:pPr>
+      <w:bookmarkStart w:id="58" w:name="school-data-analysis-35-points"/>
+      <w:r>
+        <w:t xml:space="preserve">School Data Analysis (35 points)</w:t>
+      </w:r>
+      <w:bookmarkEnd w:id="58"/>
     </w:p>
     <w:p>
       <w:pPr>
         <w:pStyle w:val="FirstParagraph"/>
       </w:pPr>
       <w:r>
-        <w:t xml:space="preserve">You will design your site on your local computer, running your own local</w:t>
-      </w:r>
-      <w:r>
-        <w:t xml:space="preserve"> </w:t>
-      </w:r>
-      <w:r>
-        <w:t xml:space="preserve">website. You will submit an archive file with all of your code and resources</w:t>
-      </w:r>
-      <w:r>
-        <w:t xml:space="preserve"> </w:t>
-      </w:r>
-      <w:r>
-        <w:t xml:space="preserve">(.zip, .7z, etc). Additionally, you will submit a 5 minute video tour where you</w:t>
-      </w:r>
-      <w:r>
-        <w:t xml:space="preserve"> </w:t>
-      </w:r>
-      <w:r>
-        <w:t xml:space="preserve">show your running multimedia resume as well as key aspects of the code in your</w:t>
-      </w:r>
-      <w:r>
-        <w:t xml:space="preserve"> </w:t>
-      </w:r>
-      <w:r>
-        <w:t xml:space="preserve">development environment (Atom, terminal, Jupyter).</w:t>
+        <w:t xml:space="preserve">For the school data analysis you will become expert in one of the open</w:t>
+      </w:r>
+      <w:r>
+        <w:t xml:space="preserve"> </w:t>
+      </w:r>
+      <w:r>
+        <w:t xml:space="preserve">data sets that are available to us regarding school data. These data</w:t>
+      </w:r>
+      <w:r>
+        <w:t xml:space="preserve"> </w:t>
+      </w:r>
+      <w:r>
+        <w:t xml:space="preserve">sets include school performance, demographics, location, and other interesting</w:t>
+      </w:r>
+      <w:r>
+        <w:t xml:space="preserve"> </w:t>
+      </w:r>
+      <w:r>
+        <w:t xml:space="preserve">data. This live data is often not</w:t>
+      </w:r>
+      <w:r>
+        <w:t xml:space="preserve"> </w:t>
+      </w:r>
+      <w:r>
+        <w:t xml:space="preserve">“</w:t>
+      </w:r>
+      <w:r>
+        <w:t xml:space="preserve">cleaned</w:t>
+      </w:r>
+      <w:r>
+        <w:t xml:space="preserve">”</w:t>
+      </w:r>
+      <w:r>
+        <w:t xml:space="preserve"> </w:t>
+      </w:r>
+      <w:r>
+        <w:t xml:space="preserve">– meaning that some data is missing,</w:t>
+      </w:r>
+      <w:r>
+        <w:t xml:space="preserve"> </w:t>
+      </w:r>
+      <w:r>
+        <w:t xml:space="preserve">some of it is inconsistent with expected data, and some values may not be</w:t>
+      </w:r>
+      <w:r>
+        <w:t xml:space="preserve"> </w:t>
+      </w:r>
+      <w:r>
+        <w:t xml:space="preserve">understood intuitively. Further, the documentation accompanying this data is often</w:t>
+      </w:r>
+      <w:r>
+        <w:t xml:space="preserve"> </w:t>
+      </w:r>
+      <w:r>
+        <w:t xml:space="preserve">sparse or non-existent. Raw test scores will be included without any details</w:t>
+      </w:r>
+      <w:r>
+        <w:t xml:space="preserve"> </w:t>
+      </w:r>
+      <w:r>
+        <w:t xml:space="preserve">of how tests are scored, the range of values, etc. Lastly, the data is most</w:t>
+      </w:r>
+      <w:r>
+        <w:t xml:space="preserve"> </w:t>
+      </w:r>
+      <w:r>
+        <w:t xml:space="preserve">useful when it can be connected and compared to</w:t>
+      </w:r>
+      <w:r>
+        <w:t xml:space="preserve"> </w:t>
+      </w:r>
+      <w:r>
+        <w:rPr>
+          <w:i/>
+        </w:rPr>
+        <w:t xml:space="preserve">other</w:t>
+      </w:r>
+      <w:r>
+        <w:t xml:space="preserve"> </w:t>
+      </w:r>
+      <w:r>
+        <w:t xml:space="preserve">data sets. However</w:t>
+      </w:r>
+      <w:r>
+        <w:t xml:space="preserve"> </w:t>
+      </w:r>
+      <w:r>
+        <w:t xml:space="preserve">“</w:t>
+      </w:r>
+      <w:r>
+        <w:t xml:space="preserve">keys</w:t>
+      </w:r>
+      <w:r>
+        <w:t xml:space="preserve">”</w:t>
+      </w:r>
+      <w:r>
+        <w:t xml:space="preserve"> </w:t>
+      </w:r>
+      <w:r>
+        <w:t xml:space="preserve">can be used inconsistently (school names, address fields, identifiers).</w:t>
       </w:r>
     </w:p>
     <w:p>
@@ -2795,13 +2586,175 @@
         <w:pStyle w:val="BodyText"/>
       </w:pPr>
       <w:r>
-        <w:t xml:space="preserve">Your project will be assessed both on the quality of your code and the success</w:t>
-      </w:r>
-      <w:r>
-        <w:t xml:space="preserve"> </w:t>
-      </w:r>
-      <w:r>
-        <w:t xml:space="preserve">of the project, using the following criteria:</w:t>
+        <w:t xml:space="preserve">For this project, you will write a program that</w:t>
+      </w:r>
+      <w:r>
+        <w:t xml:space="preserve"> </w:t>
+      </w:r>
+      <w:r>
+        <w:rPr>
+          <w:i/>
+        </w:rPr>
+        <w:t xml:space="preserve">cleans</w:t>
+      </w:r>
+      <w:r>
+        <w:t xml:space="preserve"> </w:t>
+      </w:r>
+      <w:r>
+        <w:t xml:space="preserve">the data and outputs</w:t>
+      </w:r>
+      <w:r>
+        <w:t xml:space="preserve"> </w:t>
+      </w:r>
+      <w:r>
+        <w:t xml:space="preserve">it in useful formats. You will study the data</w:t>
+      </w:r>
+      <w:r>
+        <w:t xml:space="preserve"> </w:t>
+      </w:r>
+      <w:r>
+        <w:rPr>
+          <w:i/>
+        </w:rPr>
+        <w:t xml:space="preserve">and</w:t>
+      </w:r>
+      <w:r>
+        <w:t xml:space="preserve"> </w:t>
+      </w:r>
+      <w:r>
+        <w:t xml:space="preserve">use your research skills</w:t>
+      </w:r>
+      <w:r>
+        <w:t xml:space="preserve"> </w:t>
+      </w:r>
+      <w:r>
+        <w:t xml:space="preserve">to understand what the data means. For example, students are identified as</w:t>
+      </w:r>
+      <w:r>
+        <w:t xml:space="preserve"> </w:t>
+      </w:r>
+      <w:r>
+        <w:rPr>
+          <w:rStyle w:val="VerbatimChar"/>
+        </w:rPr>
+        <w:t xml:space="preserve">current_ELL</w:t>
+      </w:r>
+      <w:r>
+        <w:t xml:space="preserve">,</w:t>
+      </w:r>
+      <w:r>
+        <w:t xml:space="preserve"> </w:t>
+      </w:r>
+      <w:r>
+        <w:rPr>
+          <w:rStyle w:val="VerbatimChar"/>
+        </w:rPr>
+        <w:t xml:space="preserve">ever_ELL</w:t>
+      </w:r>
+      <w:r>
+        <w:t xml:space="preserve"> </w:t>
+      </w:r>
+      <w:r>
+        <w:t xml:space="preserve">or</w:t>
+      </w:r>
+      <w:r>
+        <w:t xml:space="preserve"> </w:t>
+      </w:r>
+      <w:r>
+        <w:rPr>
+          <w:rStyle w:val="VerbatimChar"/>
+        </w:rPr>
+        <w:t xml:space="preserve">never_ELL</w:t>
+      </w:r>
+      <w:r>
+        <w:t xml:space="preserve"> </w:t>
+      </w:r>
+      <w:r>
+        <w:t xml:space="preserve">to indicated if they were still learning English</w:t>
+      </w:r>
+      <w:r>
+        <w:t xml:space="preserve"> </w:t>
+      </w:r>
+      <w:r>
+        <w:t xml:space="preserve">while in the school system. Your job would be to provide some qualitative</w:t>
+      </w:r>
+      <w:r>
+        <w:t xml:space="preserve"> </w:t>
+      </w:r>
+      <w:r>
+        <w:t xml:space="preserve">information about how and when students are placed in and out of these categories.</w:t>
+      </w:r>
+      <w:r>
+        <w:t xml:space="preserve"> </w:t>
+      </w:r>
+      <w:r>
+        <w:t xml:space="preserve">Lastly, you will explore the data and build a series of graphical reports</w:t>
+      </w:r>
+      <w:r>
+        <w:t xml:space="preserve"> </w:t>
+      </w:r>
+      <w:r>
+        <w:t xml:space="preserve">with descriptive statistics that will make it easier for other researchers</w:t>
+      </w:r>
+      <w:r>
+        <w:t xml:space="preserve"> </w:t>
+      </w:r>
+      <w:r>
+        <w:t xml:space="preserve">and programmers to work with these data sets. For example, you will want</w:t>
+      </w:r>
+      <w:r>
+        <w:t xml:space="preserve"> </w:t>
+      </w:r>
+      <w:r>
+        <w:t xml:space="preserve">to provide ranges, and averages (mode, mean, median) for numerical data. For</w:t>
+      </w:r>
+      <w:r>
+        <w:t xml:space="preserve"> </w:t>
+      </w:r>
+      <w:r>
+        <w:t xml:space="preserve">categorical data, you will want to enumerate and describe each of the categories.</w:t>
+      </w:r>
+      <w:r>
+        <w:t xml:space="preserve"> </w:t>
+      </w:r>
+      <w:r>
+        <w:t xml:space="preserve">If you had to make assumptions in</w:t>
+      </w:r>
+      <w:r>
+        <w:t xml:space="preserve"> </w:t>
+      </w:r>
+      <w:r>
+        <w:t xml:space="preserve">“</w:t>
+      </w:r>
+      <w:r>
+        <w:t xml:space="preserve">cleaning</w:t>
+      </w:r>
+      <w:r>
+        <w:t xml:space="preserve">”</w:t>
+      </w:r>
+      <w:r>
+        <w:t xml:space="preserve"> </w:t>
+      </w:r>
+      <w:r>
+        <w:t xml:space="preserve">your data, you will detail the</w:t>
+      </w:r>
+      <w:r>
+        <w:t xml:space="preserve"> </w:t>
+      </w:r>
+      <w:r>
+        <w:t xml:space="preserve">process and describe any potential problems. You will consider all of the unique</w:t>
+      </w:r>
+      <w:r>
+        <w:t xml:space="preserve"> </w:t>
+      </w:r>
+      <w:r>
+        <w:t xml:space="preserve">identifiers in your data and describe how they might be used to connect your</w:t>
+      </w:r>
+      <w:r>
+        <w:t xml:space="preserve"> </w:t>
+      </w:r>
+      <w:r>
+        <w:t xml:space="preserve">data set to other sets of data.</w:t>
       </w:r>
     </w:p>
     <w:p>
@@ -2809,28 +2762,122 @@
         <w:pStyle w:val="BodyText"/>
       </w:pPr>
       <w:r>
+        <w:t xml:space="preserve">Once you have a strong understanding of your data, you will create a sample</w:t>
+      </w:r>
+      <w:r>
+        <w:t xml:space="preserve"> </w:t>
+      </w:r>
+      <w:r>
+        <w:t xml:space="preserve">report where you analyze one aspect of the data and present it as a web page</w:t>
+      </w:r>
+      <w:r>
+        <w:t xml:space="preserve"> </w:t>
+      </w:r>
+      <w:r>
+        <w:t xml:space="preserve">that contains both quantitative output as well as written analysis.</w:t>
+      </w:r>
+    </w:p>
+    <w:p>
+      <w:pPr>
+        <w:pStyle w:val="BodyText"/>
+      </w:pPr>
+      <w:r>
+        <w:t xml:space="preserve">This project will use Python, PANDAS, and Jupyter Notebooks to clean and analyze</w:t>
+      </w:r>
+      <w:r>
+        <w:t xml:space="preserve"> </w:t>
+      </w:r>
+      <w:r>
+        <w:t xml:space="preserve">the data. Jupyter will output any necessary files (.json, SVG images, etc)</w:t>
+      </w:r>
+      <w:r>
+        <w:t xml:space="preserve"> </w:t>
+      </w:r>
+      <w:r>
+        <w:t xml:space="preserve">that can be displayed on the web. You will use React/Javascript to build</w:t>
+      </w:r>
+      <w:r>
+        <w:t xml:space="preserve"> </w:t>
+      </w:r>
+      <w:r>
+        <w:t xml:space="preserve">a mini website that describes your data and hosts your report.</w:t>
+      </w:r>
+    </w:p>
+    <w:p>
+      <w:pPr>
+        <w:pStyle w:val="BodyText"/>
+      </w:pPr>
+      <w:r>
         <w:rPr>
           <w:i/>
         </w:rPr>
-        <w:t xml:space="preserve">The resume is an individual project</w:t>
+        <w:t xml:space="preserve">This is a</w:t>
+      </w:r>
+      <w:r>
+        <w:rPr>
+          <w:i/>
+        </w:rPr>
+        <w:t xml:space="preserve"> </w:t>
+      </w:r>
+      <w:r>
+        <w:rPr>
+          <w:i/>
+        </w:rPr>
+        <w:t xml:space="preserve">“</w:t>
+      </w:r>
+      <w:r>
+        <w:rPr>
+          <w:i/>
+        </w:rPr>
+        <w:t xml:space="preserve">team</w:t>
+      </w:r>
+      <w:r>
+        <w:rPr>
+          <w:i/>
+        </w:rPr>
+        <w:t xml:space="preserve">”</w:t>
+      </w:r>
+      <w:r>
+        <w:rPr>
+          <w:i/>
+        </w:rPr>
+        <w:t xml:space="preserve"> </w:t>
+      </w:r>
+      <w:r>
+        <w:rPr>
+          <w:i/>
+        </w:rPr>
+        <w:t xml:space="preserve">project that you will work on with one other member of the class.</w:t>
       </w:r>
     </w:p>
     <w:p>
       <w:pPr>
         <w:pStyle w:val="Heading3"/>
       </w:pPr>
-      <w:bookmarkStart w:id="58" w:name="mini-app-30-points"/>
-      <w:r>
-        <w:t xml:space="preserve">Mini-app (30 points)</w:t>
-      </w:r>
-      <w:bookmarkEnd w:id="58"/>
+      <w:bookmarkStart w:id="59" w:name="web-application"/>
+      <w:r>
+        <w:t xml:space="preserve">Web Application</w:t>
+      </w:r>
+      <w:bookmarkEnd w:id="59"/>
     </w:p>
     <w:p>
       <w:pPr>
         <w:pStyle w:val="FirstParagraph"/>
       </w:pPr>
       <w:r>
-        <w:t xml:space="preserve">The mini app is a data driven web application. It is</w:t>
+        <w:t xml:space="preserve">The web application will build on the work of the Data Analysis project. In this</w:t>
+      </w:r>
+      <w:r>
+        <w:t xml:space="preserve"> </w:t>
+      </w:r>
+      <w:r>
+        <w:t xml:space="preserve">project we will build interactive tools where users can click buttons, fill out</w:t>
+      </w:r>
+      <w:r>
+        <w:t xml:space="preserve"> </w:t>
+      </w:r>
+      <w:r>
+        <w:t xml:space="preserve">forms, drag-and-drop, and interact with our program in various ways. The</w:t>
       </w:r>
       <w:r>
         <w:t xml:space="preserve"> </w:t>
@@ -2839,7 +2886,7 @@
         <w:t xml:space="preserve">“</w:t>
       </w:r>
       <w:r>
-        <w:t xml:space="preserve">mini</w:t>
+        <w:t xml:space="preserve">front-end</w:t>
       </w:r>
       <w:r>
         <w:t xml:space="preserve">”</w:t>
@@ -2848,347 +2895,371 @@
         <w:t xml:space="preserve"> </w:t>
       </w:r>
       <w:r>
-        <w:t xml:space="preserve">because it has a</w:t>
-      </w:r>
-      <w:r>
-        <w:t xml:space="preserve"> </w:t>
-      </w:r>
-      <w:r>
-        <w:t xml:space="preserve">constrained, singular focus. This application stands alone – it does not</w:t>
-      </w:r>
-      <w:r>
-        <w:t xml:space="preserve"> </w:t>
-      </w:r>
-      <w:r>
-        <w:t xml:space="preserve">need any networked resources. It goes beyond the resume project, though, in that</w:t>
-      </w:r>
-      <w:r>
-        <w:t xml:space="preserve"> </w:t>
-      </w:r>
-      <w:r>
-        <w:t xml:space="preserve">it’s</w:t>
-      </w:r>
-      <w:r>
-        <w:t xml:space="preserve"> </w:t>
-      </w:r>
+        <w:t xml:space="preserve">will be programmed in Javascript with React, and the live backend will be written</w:t>
+      </w:r>
+      <w:r>
+        <w:t xml:space="preserve"> </w:t>
+      </w:r>
+      <w:r>
+        <w:t xml:space="preserve">with Python running in the Flask server. We will test and prototype the Python</w:t>
+      </w:r>
+      <w:r>
+        <w:t xml:space="preserve"> </w:t>
+      </w:r>
+      <w:r>
+        <w:t xml:space="preserve">code in Jupyter Notebook, but it will run live from Flask.</w:t>
+      </w:r>
+    </w:p>
+    <w:p>
+      <w:pPr>
+        <w:pStyle w:val="BodyText"/>
+      </w:pPr>
+      <w:r>
+        <w:t xml:space="preserve">I will encourage everyone to continue working with open school data, so that</w:t>
+      </w:r>
+      <w:r>
+        <w:t xml:space="preserve"> </w:t>
+      </w:r>
+      <w:r>
+        <w:t xml:space="preserve">we have a host of data interactions by the end of the term. However, if you have</w:t>
+      </w:r>
+      <w:r>
+        <w:t xml:space="preserve"> </w:t>
+      </w:r>
+      <w:r>
+        <w:t xml:space="preserve">your own interesting projects, you will have the opportunity to pursue them</w:t>
+      </w:r>
+      <w:r>
+        <w:t xml:space="preserve"> </w:t>
+      </w:r>
+      <w:r>
+        <w:t xml:space="preserve">instead.</w:t>
+      </w:r>
+    </w:p>
+    <w:p>
+      <w:pPr>
+        <w:pStyle w:val="BodyText"/>
+      </w:pPr>
       <w:r>
         <w:rPr>
           <w:i/>
         </w:rPr>
-        <w:t xml:space="preserve">interactive</w:t>
-      </w:r>
-      <w:r>
-        <w:t xml:space="preserve">. Buttons, text boxes, and other form elements enable the user</w:t>
-      </w:r>
-      <w:r>
-        <w:t xml:space="preserve"> </w:t>
-      </w:r>
-      <w:r>
-        <w:t xml:space="preserve">to alter data and the way the app functions. Data created is either stored</w:t>
-      </w:r>
-      <w:r>
-        <w:t xml:space="preserve"> </w:t>
-      </w:r>
-      <w:r>
-        <w:t xml:space="preserve">locally (in the user’s client) or only exists during the session.</w:t>
-      </w:r>
-    </w:p>
-    <w:p>
-      <w:pPr>
-        <w:pStyle w:val="BodyText"/>
-      </w:pPr>
-      <w:r>
-        <w:t xml:space="preserve">Successful projects will use React</w:t>
-      </w:r>
-      <w:r>
-        <w:t xml:space="preserve"> </w:t>
-      </w:r>
-      <w:r>
-        <w:rPr>
-          <w:i/>
-        </w:rPr>
-        <w:t xml:space="preserve">state</w:t>
-      </w:r>
-      <w:r>
-        <w:t xml:space="preserve"> </w:t>
-      </w:r>
-      <w:r>
-        <w:t xml:space="preserve">and React</w:t>
-      </w:r>
-      <w:r>
-        <w:t xml:space="preserve"> </w:t>
-      </w:r>
-      <w:r>
-        <w:rPr>
-          <w:i/>
-        </w:rPr>
-        <w:t xml:space="preserve">life cycle functions</w:t>
-      </w:r>
-      <w:r>
-        <w:t xml:space="preserve"> </w:t>
-      </w:r>
-      <w:r>
-        <w:t xml:space="preserve">to achieve their results.</w:t>
-      </w:r>
-    </w:p>
-    <w:p>
-      <w:pPr>
-        <w:pStyle w:val="BodyText"/>
-      </w:pPr>
-      <w:r>
-        <w:rPr>
-          <w:i/>
-        </w:rPr>
-        <w:t xml:space="preserve">This mini-app is an individual project</w:t>
-      </w:r>
+        <w:t xml:space="preserve">This web application is a group project. All team members will receive the same grade.</w:t>
+      </w:r>
+    </w:p>
+    <w:p>
+      <w:pPr>
+        <w:pStyle w:val="Heading1"/>
+      </w:pPr>
+      <w:bookmarkStart w:id="60" w:name="books-and-online-resources"/>
+      <w:r>
+        <w:t xml:space="preserve">Books and online resources</w:t>
+      </w:r>
+      <w:bookmarkEnd w:id="60"/>
     </w:p>
     <w:p>
       <w:pPr>
         <w:pStyle w:val="Heading3"/>
       </w:pPr>
-      <w:bookmarkStart w:id="59" w:name="web-application-30-points"/>
-      <w:r>
-        <w:t xml:space="preserve">Web application (30 points)</w:t>
-      </w:r>
-      <w:bookmarkEnd w:id="59"/>
-    </w:p>
-    <w:p>
-      <w:pPr>
-        <w:pStyle w:val="FirstParagraph"/>
-      </w:pPr>
-      <w:r>
-        <w:t xml:space="preserve">For the final project, you will work in a team to create a fully functional</w:t>
-      </w:r>
-      <w:r>
-        <w:t xml:space="preserve"> </w:t>
-      </w:r>
-      <w:r>
-        <w:t xml:space="preserve">web application. You will learn how to save data in a remote data store</w:t>
-      </w:r>
-      <w:r>
-        <w:t xml:space="preserve"> </w:t>
-      </w:r>
-      <w:r>
-        <w:t xml:space="preserve">and how to handle user authentication and authorization to create a secure,</w:t>
-      </w:r>
-      <w:r>
-        <w:t xml:space="preserve"> </w:t>
-      </w:r>
-      <w:r>
-        <w:t xml:space="preserve">multi-user app.</w:t>
-      </w:r>
-    </w:p>
-    <w:p>
-      <w:pPr>
-        <w:pStyle w:val="BodyText"/>
-      </w:pPr>
-      <w:r>
-        <w:rPr>
-          <w:i/>
-        </w:rPr>
-        <w:t xml:space="preserve">This web application is a group project. All team members will receive the same grade.</w:t>
-      </w:r>
-    </w:p>
-    <w:p>
-      <w:pPr>
-        <w:pStyle w:val="Heading1"/>
-      </w:pPr>
-      <w:bookmarkStart w:id="60" w:name="books-and-online-resources"/>
-      <w:r>
-        <w:t xml:space="preserve">Books and online resources</w:t>
-      </w:r>
-      <w:bookmarkEnd w:id="60"/>
+      <w:bookmarkStart w:id="61" w:name="documentation-reference-websites"/>
+      <w:r>
+        <w:t xml:space="preserve">Documentation &amp; Reference websites</w:t>
+      </w:r>
+      <w:bookmarkEnd w:id="61"/>
+    </w:p>
+    <w:p>
+      <w:pPr>
+        <w:numPr>
+          <w:ilvl w:val="0"/>
+          <w:numId w:val="1017"/>
+        </w:numPr>
+        <w:pStyle w:val="Compact"/>
+      </w:pPr>
+      <w:hyperlink r:id="rId62">
+        <w:r>
+          <w:rPr>
+            <w:rStyle w:val="Hyperlink"/>
+          </w:rPr>
+          <w:t xml:space="preserve">Mozilla Developer Network</w:t>
+        </w:r>
+      </w:hyperlink>
+    </w:p>
+    <w:p>
+      <w:pPr>
+        <w:numPr>
+          <w:ilvl w:val="0"/>
+          <w:numId w:val="1017"/>
+        </w:numPr>
+        <w:pStyle w:val="Compact"/>
+      </w:pPr>
+      <w:hyperlink r:id="rId42">
+        <w:r>
+          <w:rPr>
+            <w:rStyle w:val="Hyperlink"/>
+          </w:rPr>
+          <w:t xml:space="preserve">React</w:t>
+        </w:r>
+      </w:hyperlink>
+    </w:p>
+    <w:p>
+      <w:pPr>
+        <w:numPr>
+          <w:ilvl w:val="0"/>
+          <w:numId w:val="1017"/>
+        </w:numPr>
+        <w:pStyle w:val="Compact"/>
+      </w:pPr>
+      <w:hyperlink r:id="rId63">
+        <w:r>
+          <w:rPr>
+            <w:rStyle w:val="Hyperlink"/>
+          </w:rPr>
+          <w:t xml:space="preserve">Bootstrap</w:t>
+        </w:r>
+      </w:hyperlink>
+    </w:p>
+    <w:p>
+      <w:pPr>
+        <w:numPr>
+          <w:ilvl w:val="0"/>
+          <w:numId w:val="1017"/>
+        </w:numPr>
+        <w:pStyle w:val="Compact"/>
+      </w:pPr>
+      <w:hyperlink r:id="rId64">
+        <w:r>
+          <w:rPr>
+            <w:rStyle w:val="Hyperlink"/>
+          </w:rPr>
+          <w:t xml:space="preserve">Python Official Docs</w:t>
+        </w:r>
+      </w:hyperlink>
+    </w:p>
+    <w:p>
+      <w:pPr>
+        <w:numPr>
+          <w:ilvl w:val="0"/>
+          <w:numId w:val="1017"/>
+        </w:numPr>
+        <w:pStyle w:val="Compact"/>
+      </w:pPr>
+      <w:hyperlink r:id="rId48">
+        <w:r>
+          <w:rPr>
+            <w:rStyle w:val="Hyperlink"/>
+          </w:rPr>
+          <w:t xml:space="preserve">Flask</w:t>
+        </w:r>
+      </w:hyperlink>
+    </w:p>
+    <w:p>
+      <w:pPr>
+        <w:numPr>
+          <w:ilvl w:val="0"/>
+          <w:numId w:val="1017"/>
+        </w:numPr>
+        <w:pStyle w:val="Compact"/>
+      </w:pPr>
+      <w:hyperlink r:id="rId65">
+        <w:r>
+          <w:rPr>
+            <w:rStyle w:val="Hyperlink"/>
+          </w:rPr>
+          <w:t xml:space="preserve">PANDAS</w:t>
+        </w:r>
+      </w:hyperlink>
+    </w:p>
+    <w:p>
+      <w:pPr>
+        <w:numPr>
+          <w:ilvl w:val="0"/>
+          <w:numId w:val="1017"/>
+        </w:numPr>
+        <w:pStyle w:val="Compact"/>
+      </w:pPr>
+      <w:hyperlink r:id="rId66">
+        <w:r>
+          <w:rPr>
+            <w:rStyle w:val="Hyperlink"/>
+          </w:rPr>
+          <w:t xml:space="preserve">World Wide Web Consortium</w:t>
+        </w:r>
+      </w:hyperlink>
+    </w:p>
+    <w:p>
+      <w:pPr>
+        <w:numPr>
+          <w:ilvl w:val="0"/>
+          <w:numId w:val="1017"/>
+        </w:numPr>
+        <w:pStyle w:val="Compact"/>
+      </w:pPr>
+      <w:hyperlink r:id="rId67">
+        <w:r>
+          <w:rPr>
+            <w:rStyle w:val="Hyperlink"/>
+          </w:rPr>
+          <w:t xml:space="preserve">W3 Schools</w:t>
+        </w:r>
+      </w:hyperlink>
+    </w:p>
+    <w:p>
+      <w:pPr>
+        <w:numPr>
+          <w:ilvl w:val="0"/>
+          <w:numId w:val="1017"/>
+        </w:numPr>
+        <w:pStyle w:val="Compact"/>
+      </w:pPr>
+      <w:hyperlink r:id="rId68">
+        <w:r>
+          <w:rPr>
+            <w:rStyle w:val="Hyperlink"/>
+          </w:rPr>
+          <w:t xml:space="preserve">Regular Expressions</w:t>
+        </w:r>
+      </w:hyperlink>
+    </w:p>
+    <w:p>
+      <w:pPr>
+        <w:numPr>
+          <w:ilvl w:val="0"/>
+          <w:numId w:val="1017"/>
+        </w:numPr>
+        <w:pStyle w:val="Compact"/>
+      </w:pPr>
+      <w:hyperlink r:id="rId69">
+        <w:r>
+          <w:rPr>
+            <w:rStyle w:val="Hyperlink"/>
+          </w:rPr>
+          <w:t xml:space="preserve">LinkedIn Learning</w:t>
+        </w:r>
+        <w:r>
+          <w:rPr>
+            <w:rStyle w:val="Hyperlink"/>
+          </w:rPr>
+          <w:t xml:space="preserve"> </w:t>
+        </w:r>
+        <w:r>
+          <w:rPr>
+            <w:rStyle w:val="Hyperlink"/>
+            <w:i/>
+          </w:rPr>
+          <w:t xml:space="preserve">via eCampus</w:t>
+        </w:r>
+      </w:hyperlink>
     </w:p>
     <w:p>
       <w:pPr>
         <w:pStyle w:val="Heading3"/>
       </w:pPr>
-      <w:bookmarkStart w:id="61" w:name="documentation-reference-websites"/>
-      <w:r>
-        <w:t xml:space="preserve">Documentation &amp; Reference websites</w:t>
-      </w:r>
-      <w:bookmarkEnd w:id="61"/>
-    </w:p>
-    <w:p>
-      <w:pPr>
-        <w:numPr>
-          <w:ilvl w:val="0"/>
-          <w:numId w:val="1016"/>
-        </w:numPr>
-        <w:pStyle w:val="Compact"/>
-      </w:pPr>
-      <w:hyperlink r:id="rId62">
-        <w:r>
-          <w:rPr>
-            <w:rStyle w:val="Hyperlink"/>
-          </w:rPr>
-          <w:t xml:space="preserve">Mozilla Developer Network</w:t>
-        </w:r>
-      </w:hyperlink>
-    </w:p>
-    <w:p>
-      <w:pPr>
-        <w:numPr>
-          <w:ilvl w:val="0"/>
-          <w:numId w:val="1016"/>
-        </w:numPr>
-        <w:pStyle w:val="Compact"/>
-      </w:pPr>
-      <w:hyperlink r:id="rId63">
-        <w:r>
-          <w:rPr>
-            <w:rStyle w:val="Hyperlink"/>
-          </w:rPr>
-          <w:t xml:space="preserve">Python Official Docs</w:t>
-        </w:r>
-      </w:hyperlink>
-    </w:p>
-    <w:p>
-      <w:pPr>
-        <w:numPr>
-          <w:ilvl w:val="0"/>
-          <w:numId w:val="1016"/>
-        </w:numPr>
-        <w:pStyle w:val="Compact"/>
-      </w:pPr>
-      <w:hyperlink r:id="rId48">
-        <w:r>
-          <w:rPr>
-            <w:rStyle w:val="Hyperlink"/>
-          </w:rPr>
-          <w:t xml:space="preserve">Flask</w:t>
-        </w:r>
-      </w:hyperlink>
-    </w:p>
-    <w:p>
-      <w:pPr>
-        <w:numPr>
-          <w:ilvl w:val="0"/>
-          <w:numId w:val="1016"/>
-        </w:numPr>
-        <w:pStyle w:val="Compact"/>
-      </w:pPr>
-      <w:hyperlink r:id="rId64">
-        <w:r>
-          <w:rPr>
-            <w:rStyle w:val="Hyperlink"/>
-          </w:rPr>
-          <w:t xml:space="preserve">PANDAS</w:t>
-        </w:r>
-      </w:hyperlink>
-    </w:p>
-    <w:p>
-      <w:pPr>
-        <w:numPr>
-          <w:ilvl w:val="0"/>
-          <w:numId w:val="1016"/>
-        </w:numPr>
-        <w:pStyle w:val="Compact"/>
-      </w:pPr>
-      <w:hyperlink r:id="rId42">
-        <w:r>
-          <w:rPr>
-            <w:rStyle w:val="Hyperlink"/>
-          </w:rPr>
-          <w:t xml:space="preserve">React</w:t>
-        </w:r>
-      </w:hyperlink>
-    </w:p>
-    <w:p>
-      <w:pPr>
-        <w:numPr>
-          <w:ilvl w:val="0"/>
-          <w:numId w:val="1016"/>
-        </w:numPr>
-        <w:pStyle w:val="Compact"/>
-      </w:pPr>
-      <w:hyperlink r:id="rId43">
-        <w:r>
-          <w:rPr>
-            <w:rStyle w:val="Hyperlink"/>
-          </w:rPr>
-          <w:t xml:space="preserve">BULMA</w:t>
-        </w:r>
-      </w:hyperlink>
-    </w:p>
-    <w:p>
-      <w:pPr>
-        <w:numPr>
-          <w:ilvl w:val="0"/>
-          <w:numId w:val="1016"/>
-        </w:numPr>
-        <w:pStyle w:val="Compact"/>
-      </w:pPr>
-      <w:hyperlink r:id="rId65">
-        <w:r>
-          <w:rPr>
-            <w:rStyle w:val="Hyperlink"/>
-          </w:rPr>
-          <w:t xml:space="preserve">World Wide Web Consortium</w:t>
-        </w:r>
-      </w:hyperlink>
-    </w:p>
-    <w:p>
-      <w:pPr>
-        <w:numPr>
-          <w:ilvl w:val="0"/>
-          <w:numId w:val="1016"/>
-        </w:numPr>
-        <w:pStyle w:val="Compact"/>
-      </w:pPr>
-      <w:hyperlink r:id="rId66">
-        <w:r>
-          <w:rPr>
-            <w:rStyle w:val="Hyperlink"/>
-          </w:rPr>
-          <w:t xml:space="preserve">W3 Schools</w:t>
-        </w:r>
-      </w:hyperlink>
-    </w:p>
-    <w:p>
-      <w:pPr>
-        <w:numPr>
-          <w:ilvl w:val="0"/>
-          <w:numId w:val="1016"/>
-        </w:numPr>
-        <w:pStyle w:val="Compact"/>
-      </w:pPr>
-      <w:hyperlink r:id="rId67">
-        <w:r>
-          <w:rPr>
-            <w:rStyle w:val="Hyperlink"/>
-          </w:rPr>
-          <w:t xml:space="preserve">Regular Expressions</w:t>
-        </w:r>
-      </w:hyperlink>
-    </w:p>
-    <w:p>
-      <w:pPr>
-        <w:numPr>
-          <w:ilvl w:val="0"/>
-          <w:numId w:val="1016"/>
-        </w:numPr>
-        <w:pStyle w:val="Compact"/>
-      </w:pPr>
-      <w:hyperlink r:id="rId68">
-        <w:r>
-          <w:rPr>
-            <w:rStyle w:val="Hyperlink"/>
-          </w:rPr>
-          <w:t xml:space="preserve">LinkedIn Learning</w:t>
-        </w:r>
-        <w:r>
-          <w:rPr>
-            <w:rStyle w:val="Hyperlink"/>
-          </w:rPr>
-          <w:t xml:space="preserve"> </w:t>
-        </w:r>
-        <w:r>
-          <w:rPr>
-            <w:rStyle w:val="Hyperlink"/>
-            <w:i/>
-          </w:rPr>
-          <w:t xml:space="preserve">via eCampus</w:t>
+      <w:bookmarkStart w:id="70" w:name="books"/>
+      <w:r>
+        <w:t xml:space="preserve">Books</w:t>
+      </w:r>
+      <w:bookmarkEnd w:id="70"/>
+    </w:p>
+    <w:p>
+      <w:pPr>
+        <w:numPr>
+          <w:ilvl w:val="0"/>
+          <w:numId w:val="1018"/>
+        </w:numPr>
+        <w:pStyle w:val="Compact"/>
+      </w:pPr>
+      <w:hyperlink r:id="rId71">
+        <w:r>
+          <w:rPr>
+            <w:rStyle w:val="Hyperlink"/>
+          </w:rPr>
+          <w:t xml:space="preserve">HTML and CSS: Design and Build Websites</w:t>
+        </w:r>
+      </w:hyperlink>
+      <w:r>
+        <w:t xml:space="preserve">, our textbook</w:t>
+      </w:r>
+    </w:p>
+    <w:p>
+      <w:pPr>
+        <w:numPr>
+          <w:ilvl w:val="0"/>
+          <w:numId w:val="1018"/>
+        </w:numPr>
+        <w:pStyle w:val="Compact"/>
+      </w:pPr>
+      <w:hyperlink r:id="rId72">
+        <w:r>
+          <w:rPr>
+            <w:rStyle w:val="Hyperlink"/>
+          </w:rPr>
+          <w:t xml:space="preserve">JavaScript &amp; jQuery: Interactive Front-End Web Development Hardcover</w:t>
+        </w:r>
+      </w:hyperlink>
+      <w:r>
+        <w:t xml:space="preserve">, also J. Duckett, same series</w:t>
+      </w:r>
+    </w:p>
+    <w:p>
+      <w:pPr>
+        <w:numPr>
+          <w:ilvl w:val="0"/>
+          <w:numId w:val="1018"/>
+        </w:numPr>
+        <w:pStyle w:val="Compact"/>
+      </w:pPr>
+      <w:hyperlink r:id="rId73">
+        <w:r>
+          <w:rPr>
+            <w:rStyle w:val="Hyperlink"/>
+          </w:rPr>
+          <w:t xml:space="preserve">Dive into HTML 5</w:t>
+        </w:r>
+      </w:hyperlink>
+      <w:r>
+        <w:t xml:space="preserve"> </w:t>
+      </w:r>
+      <w:r>
+        <w:t xml:space="preserve">[free online]</w:t>
+      </w:r>
+    </w:p>
+    <w:p>
+      <w:pPr>
+        <w:numPr>
+          <w:ilvl w:val="0"/>
+          <w:numId w:val="1018"/>
+        </w:numPr>
+        <w:pStyle w:val="Compact"/>
+      </w:pPr>
+      <w:hyperlink r:id="rId74">
+        <w:r>
+          <w:rPr>
+            <w:rStyle w:val="Hyperlink"/>
+          </w:rPr>
+          <w:t xml:space="preserve">The Elements of Typographic Style Applied to the Web</w:t>
+        </w:r>
+      </w:hyperlink>
+      <w:r>
+        <w:t xml:space="preserve"> </w:t>
+      </w:r>
+      <w:r>
+        <w:t xml:space="preserve">[free online]</w:t>
+      </w:r>
+    </w:p>
+    <w:p>
+      <w:pPr>
+        <w:numPr>
+          <w:ilvl w:val="0"/>
+          <w:numId w:val="1018"/>
+        </w:numPr>
+        <w:pStyle w:val="Compact"/>
+      </w:pPr>
+      <w:hyperlink r:id="rId75">
+        <w:r>
+          <w:rPr>
+            <w:rStyle w:val="Hyperlink"/>
+          </w:rPr>
+          <w:t xml:space="preserve">Mastering Regular Expressions</w:t>
         </w:r>
       </w:hyperlink>
     </w:p>
@@ -3196,320 +3267,387 @@
       <w:pPr>
         <w:pStyle w:val="Heading3"/>
       </w:pPr>
-      <w:bookmarkStart w:id="69" w:name="books"/>
-      <w:r>
-        <w:t xml:space="preserve">Books</w:t>
-      </w:r>
-      <w:bookmarkEnd w:id="69"/>
-    </w:p>
-    <w:p>
-      <w:pPr>
-        <w:numPr>
-          <w:ilvl w:val="0"/>
-          <w:numId w:val="1017"/>
-        </w:numPr>
-        <w:pStyle w:val="Compact"/>
-      </w:pPr>
-      <w:hyperlink r:id="rId70">
-        <w:r>
-          <w:rPr>
-            <w:rStyle w:val="Hyperlink"/>
-          </w:rPr>
-          <w:t xml:space="preserve">HTML and CSS: Design and Build Websites</w:t>
-        </w:r>
-      </w:hyperlink>
-      <w:r>
-        <w:t xml:space="preserve">, our textbook</w:t>
-      </w:r>
-    </w:p>
-    <w:p>
-      <w:pPr>
-        <w:numPr>
-          <w:ilvl w:val="0"/>
-          <w:numId w:val="1017"/>
-        </w:numPr>
-        <w:pStyle w:val="Compact"/>
-      </w:pPr>
-      <w:hyperlink r:id="rId71">
-        <w:r>
-          <w:rPr>
-            <w:rStyle w:val="Hyperlink"/>
-          </w:rPr>
-          <w:t xml:space="preserve">JavaScript &amp; jQuery: Interactive Front-End Web Development Hardcover</w:t>
-        </w:r>
-      </w:hyperlink>
-      <w:r>
-        <w:t xml:space="preserve">, also J. Duckett, same series</w:t>
-      </w:r>
-    </w:p>
-    <w:p>
-      <w:pPr>
-        <w:numPr>
-          <w:ilvl w:val="0"/>
-          <w:numId w:val="1017"/>
-        </w:numPr>
-        <w:pStyle w:val="Compact"/>
-      </w:pPr>
-      <w:hyperlink r:id="rId72">
-        <w:r>
-          <w:rPr>
-            <w:rStyle w:val="Hyperlink"/>
-          </w:rPr>
-          <w:t xml:space="preserve">Dive into HTML 5</w:t>
-        </w:r>
-      </w:hyperlink>
-      <w:r>
-        <w:t xml:space="preserve"> </w:t>
-      </w:r>
-      <w:r>
-        <w:t xml:space="preserve">[free online]</w:t>
-      </w:r>
-    </w:p>
-    <w:p>
-      <w:pPr>
-        <w:numPr>
-          <w:ilvl w:val="0"/>
-          <w:numId w:val="1017"/>
-        </w:numPr>
-        <w:pStyle w:val="Compact"/>
-      </w:pPr>
-      <w:hyperlink r:id="rId73">
-        <w:r>
-          <w:rPr>
-            <w:rStyle w:val="Hyperlink"/>
-          </w:rPr>
-          <w:t xml:space="preserve">The Elements of Typographic Style Applied to the Web</w:t>
-        </w:r>
-      </w:hyperlink>
-      <w:r>
-        <w:t xml:space="preserve"> </w:t>
-      </w:r>
-      <w:r>
-        <w:t xml:space="preserve">[free online]</w:t>
-      </w:r>
-    </w:p>
-    <w:p>
-      <w:pPr>
-        <w:numPr>
-          <w:ilvl w:val="0"/>
-          <w:numId w:val="1017"/>
-        </w:numPr>
-        <w:pStyle w:val="Compact"/>
-      </w:pPr>
-      <w:hyperlink r:id="rId74">
-        <w:r>
-          <w:rPr>
-            <w:rStyle w:val="Hyperlink"/>
-          </w:rPr>
-          <w:t xml:space="preserve">Mastering Regular Expressions</w:t>
-        </w:r>
-      </w:hyperlink>
+      <w:bookmarkStart w:id="76" w:name="python-pandas-and-data-science-tutorials"/>
+      <w:r>
+        <w:t xml:space="preserve">Python, PANDAS, and Data science Tutorials</w:t>
+      </w:r>
+      <w:bookmarkEnd w:id="76"/>
+    </w:p>
+    <w:p>
+      <w:pPr>
+        <w:numPr>
+          <w:ilvl w:val="0"/>
+          <w:numId w:val="1019"/>
+        </w:numPr>
+        <w:pStyle w:val="Compact"/>
+      </w:pPr>
+      <w:hyperlink r:id="rId77">
+        <w:r>
+          <w:rPr>
+            <w:rStyle w:val="Hyperlink"/>
+          </w:rPr>
+          <w:t xml:space="preserve">LinkedIn Learning:: Python Essential Training</w:t>
+        </w:r>
+      </w:hyperlink>
+      <w:r>
+        <w:t xml:space="preserve"> </w:t>
+      </w:r>
+      <w:r>
+        <w:t xml:space="preserve">[4h 37m]</w:t>
+      </w:r>
+    </w:p>
+    <w:p>
+      <w:pPr>
+        <w:numPr>
+          <w:ilvl w:val="0"/>
+          <w:numId w:val="1019"/>
+        </w:numPr>
+        <w:pStyle w:val="Compact"/>
+      </w:pPr>
+      <w:hyperlink r:id="rId78">
+        <w:r>
+          <w:rPr>
+            <w:rStyle w:val="Hyperlink"/>
+          </w:rPr>
+          <w:t xml:space="preserve">LinkedIn Learning:: Pandas Essential Training</w:t>
+        </w:r>
+      </w:hyperlink>
+      <w:r>
+        <w:t xml:space="preserve"> </w:t>
+      </w:r>
+      <w:r>
+        <w:t xml:space="preserve">[2h 14m]</w:t>
+      </w:r>
     </w:p>
     <w:p>
       <w:pPr>
         <w:pStyle w:val="Heading3"/>
       </w:pPr>
-      <w:bookmarkStart w:id="75" w:name="python-pandas-and-data-science-tutorials"/>
-      <w:r>
-        <w:t xml:space="preserve">Python, PANDAS, and Data science Tutorials</w:t>
-      </w:r>
-      <w:bookmarkEnd w:id="75"/>
-    </w:p>
-    <w:p>
-      <w:pPr>
-        <w:numPr>
-          <w:ilvl w:val="0"/>
-          <w:numId w:val="1018"/>
-        </w:numPr>
-        <w:pStyle w:val="Compact"/>
-      </w:pPr>
-      <w:hyperlink r:id="rId76">
-        <w:r>
-          <w:rPr>
-            <w:rStyle w:val="Hyperlink"/>
-          </w:rPr>
-          <w:t xml:space="preserve">LinkedIn Learning:: Python Essential Training</w:t>
-        </w:r>
-      </w:hyperlink>
-      <w:r>
-        <w:t xml:space="preserve"> </w:t>
-      </w:r>
-      <w:r>
-        <w:t xml:space="preserve">[4h 37m]</w:t>
-      </w:r>
-    </w:p>
-    <w:p>
-      <w:pPr>
-        <w:numPr>
-          <w:ilvl w:val="0"/>
-          <w:numId w:val="1018"/>
-        </w:numPr>
-        <w:pStyle w:val="Compact"/>
-      </w:pPr>
-      <w:hyperlink r:id="rId77">
-        <w:r>
-          <w:rPr>
-            <w:rStyle w:val="Hyperlink"/>
-          </w:rPr>
-          <w:t xml:space="preserve">LinkedIn Learning:: Pandas Essential Training</w:t>
-        </w:r>
-      </w:hyperlink>
-      <w:r>
-        <w:t xml:space="preserve"> </w:t>
-      </w:r>
-      <w:r>
-        <w:t xml:space="preserve">[2h 14m]</w:t>
-      </w:r>
+      <w:bookmarkStart w:id="79" w:name="javascript-html-and-css"/>
+      <w:r>
+        <w:t xml:space="preserve">Javascript, HTML, and CSS</w:t>
+      </w:r>
+      <w:bookmarkEnd w:id="79"/>
+    </w:p>
+    <w:p>
+      <w:pPr>
+        <w:numPr>
+          <w:ilvl w:val="0"/>
+          <w:numId w:val="1020"/>
+        </w:numPr>
+        <w:pStyle w:val="Compact"/>
+      </w:pPr>
+      <w:hyperlink r:id="rId80">
+        <w:r>
+          <w:rPr>
+            <w:rStyle w:val="Hyperlink"/>
+          </w:rPr>
+          <w:t xml:space="preserve">Khan Academy::Intro to JavaScript: Drawing &amp; Animation</w:t>
+        </w:r>
+      </w:hyperlink>
+    </w:p>
+    <w:p>
+      <w:pPr>
+        <w:numPr>
+          <w:ilvl w:val="0"/>
+          <w:numId w:val="1020"/>
+        </w:numPr>
+        <w:pStyle w:val="Compact"/>
+      </w:pPr>
+      <w:hyperlink r:id="rId81">
+        <w:r>
+          <w:rPr>
+            <w:rStyle w:val="Hyperlink"/>
+          </w:rPr>
+          <w:t xml:space="preserve">Khan Academy::Intro to HTML/CSS: Making webpages</w:t>
+        </w:r>
+      </w:hyperlink>
+    </w:p>
+    <w:p>
+      <w:pPr>
+        <w:numPr>
+          <w:ilvl w:val="0"/>
+          <w:numId w:val="1020"/>
+        </w:numPr>
+        <w:pStyle w:val="Compact"/>
+      </w:pPr>
+      <w:hyperlink r:id="rId82">
+        <w:r>
+          <w:rPr>
+            <w:rStyle w:val="Hyperlink"/>
+          </w:rPr>
+          <w:t xml:space="preserve">Code Academcy</w:t>
+        </w:r>
+      </w:hyperlink>
+    </w:p>
+    <w:p>
+      <w:pPr>
+        <w:numPr>
+          <w:ilvl w:val="0"/>
+          <w:numId w:val="1020"/>
+        </w:numPr>
+        <w:pStyle w:val="Compact"/>
+      </w:pPr>
+      <w:hyperlink r:id="rId83">
+        <w:r>
+          <w:rPr>
+            <w:rStyle w:val="Hyperlink"/>
+          </w:rPr>
+          <w:t xml:space="preserve">P2PU School of webcraft</w:t>
+        </w:r>
+      </w:hyperlink>
+    </w:p>
+    <w:p>
+      <w:pPr>
+        <w:numPr>
+          <w:ilvl w:val="0"/>
+          <w:numId w:val="1020"/>
+        </w:numPr>
+        <w:pStyle w:val="Compact"/>
+      </w:pPr>
+      <w:hyperlink r:id="rId84">
+        <w:r>
+          <w:rPr>
+            <w:rStyle w:val="Hyperlink"/>
+          </w:rPr>
+          <w:t xml:space="preserve">Treehouse</w:t>
+        </w:r>
+      </w:hyperlink>
+      <w:r>
+        <w:t xml:space="preserve"> </w:t>
+      </w:r>
+      <w:r>
+        <w:t xml:space="preserve">[paid]</w:t>
+      </w:r>
+    </w:p>
+    <w:p>
+      <w:pPr>
+        <w:numPr>
+          <w:ilvl w:val="0"/>
+          <w:numId w:val="1020"/>
+        </w:numPr>
+        <w:pStyle w:val="Compact"/>
+      </w:pPr>
+      <w:hyperlink r:id="rId85">
+        <w:r>
+          <w:rPr>
+            <w:rStyle w:val="Hyperlink"/>
+          </w:rPr>
+          <w:t xml:space="preserve">Thinkful</w:t>
+        </w:r>
+      </w:hyperlink>
+    </w:p>
+    <w:p>
+      <w:pPr>
+        <w:numPr>
+          <w:ilvl w:val="0"/>
+          <w:numId w:val="1020"/>
+        </w:numPr>
+        <w:pStyle w:val="Compact"/>
+      </w:pPr>
+      <w:hyperlink r:id="rId86">
+        <w:r>
+          <w:rPr>
+            <w:rStyle w:val="Hyperlink"/>
+          </w:rPr>
+          <w:t xml:space="preserve">GeekCamp::HTML5 Tutorial</w:t>
+        </w:r>
+      </w:hyperlink>
+    </w:p>
+    <w:p>
+      <w:pPr>
+        <w:numPr>
+          <w:ilvl w:val="0"/>
+          <w:numId w:val="1020"/>
+        </w:numPr>
+        <w:pStyle w:val="Compact"/>
+      </w:pPr>
+      <w:hyperlink r:id="rId87">
+        <w:r>
+          <w:rPr>
+            <w:rStyle w:val="Hyperlink"/>
+          </w:rPr>
+          <w:t xml:space="preserve">SkilledUp::Learn Web Design</w:t>
+        </w:r>
+      </w:hyperlink>
     </w:p>
     <w:p>
       <w:pPr>
         <w:pStyle w:val="Heading3"/>
       </w:pPr>
-      <w:bookmarkStart w:id="78" w:name="javascript-html-and-css"/>
-      <w:r>
-        <w:t xml:space="preserve">Javascript, HTML, and CSS</w:t>
-      </w:r>
-      <w:bookmarkEnd w:id="78"/>
-    </w:p>
-    <w:p>
-      <w:pPr>
-        <w:numPr>
-          <w:ilvl w:val="0"/>
-          <w:numId w:val="1019"/>
-        </w:numPr>
-        <w:pStyle w:val="Compact"/>
-      </w:pPr>
-      <w:hyperlink r:id="rId79">
-        <w:r>
-          <w:rPr>
-            <w:rStyle w:val="Hyperlink"/>
-          </w:rPr>
-          <w:t xml:space="preserve">Khan Academy::Intro to JavaScript: Drawing &amp; Animation</w:t>
-        </w:r>
-      </w:hyperlink>
-    </w:p>
-    <w:p>
-      <w:pPr>
-        <w:numPr>
-          <w:ilvl w:val="0"/>
-          <w:numId w:val="1019"/>
-        </w:numPr>
-        <w:pStyle w:val="Compact"/>
-      </w:pPr>
-      <w:hyperlink r:id="rId80">
-        <w:r>
-          <w:rPr>
-            <w:rStyle w:val="Hyperlink"/>
-          </w:rPr>
-          <w:t xml:space="preserve">Khan Academy::Intro to HTML/CSS: Making webpages</w:t>
-        </w:r>
-      </w:hyperlink>
-    </w:p>
-    <w:p>
-      <w:pPr>
-        <w:numPr>
-          <w:ilvl w:val="0"/>
-          <w:numId w:val="1019"/>
-        </w:numPr>
-        <w:pStyle w:val="Compact"/>
-      </w:pPr>
-      <w:hyperlink r:id="rId81">
-        <w:r>
-          <w:rPr>
-            <w:rStyle w:val="Hyperlink"/>
-          </w:rPr>
-          <w:t xml:space="preserve">Code Academcy</w:t>
-        </w:r>
-      </w:hyperlink>
-    </w:p>
-    <w:p>
-      <w:pPr>
-        <w:numPr>
-          <w:ilvl w:val="0"/>
-          <w:numId w:val="1019"/>
-        </w:numPr>
-        <w:pStyle w:val="Compact"/>
-      </w:pPr>
-      <w:hyperlink r:id="rId82">
-        <w:r>
-          <w:rPr>
-            <w:rStyle w:val="Hyperlink"/>
-          </w:rPr>
-          <w:t xml:space="preserve">P2PU School of webcraft</w:t>
-        </w:r>
-      </w:hyperlink>
-    </w:p>
-    <w:p>
-      <w:pPr>
-        <w:numPr>
-          <w:ilvl w:val="0"/>
-          <w:numId w:val="1019"/>
-        </w:numPr>
-        <w:pStyle w:val="Compact"/>
-      </w:pPr>
-      <w:hyperlink r:id="rId83">
-        <w:r>
-          <w:rPr>
-            <w:rStyle w:val="Hyperlink"/>
-          </w:rPr>
-          <w:t xml:space="preserve">Treehouse</w:t>
-        </w:r>
-      </w:hyperlink>
-      <w:r>
-        <w:t xml:space="preserve"> </w:t>
-      </w:r>
-      <w:r>
-        <w:t xml:space="preserve">[paid]</w:t>
-      </w:r>
-    </w:p>
-    <w:p>
-      <w:pPr>
-        <w:numPr>
-          <w:ilvl w:val="0"/>
-          <w:numId w:val="1019"/>
-        </w:numPr>
-        <w:pStyle w:val="Compact"/>
-      </w:pPr>
-      <w:hyperlink r:id="rId84">
-        <w:r>
-          <w:rPr>
-            <w:rStyle w:val="Hyperlink"/>
-          </w:rPr>
-          <w:t xml:space="preserve">Thinkful</w:t>
-        </w:r>
-      </w:hyperlink>
-    </w:p>
-    <w:p>
-      <w:pPr>
-        <w:numPr>
-          <w:ilvl w:val="0"/>
-          <w:numId w:val="1019"/>
-        </w:numPr>
-        <w:pStyle w:val="Compact"/>
-      </w:pPr>
-      <w:hyperlink r:id="rId85">
-        <w:r>
-          <w:rPr>
-            <w:rStyle w:val="Hyperlink"/>
-          </w:rPr>
-          <w:t xml:space="preserve">GeekCamp::HTML5 Tutorial</w:t>
-        </w:r>
-      </w:hyperlink>
-    </w:p>
-    <w:p>
-      <w:pPr>
-        <w:numPr>
-          <w:ilvl w:val="0"/>
-          <w:numId w:val="1019"/>
-        </w:numPr>
-        <w:pStyle w:val="Compact"/>
-      </w:pPr>
-      <w:hyperlink r:id="rId86">
-        <w:r>
-          <w:rPr>
-            <w:rStyle w:val="Hyperlink"/>
-          </w:rPr>
-          <w:t xml:space="preserve">SkilledUp::Learn Web Design</w:t>
+      <w:bookmarkStart w:id="88" w:name="design-accessibility-ux"/>
+      <w:r>
+        <w:t xml:space="preserve">Design, accessibility, UX</w:t>
+      </w:r>
+      <w:bookmarkEnd w:id="88"/>
+    </w:p>
+    <w:p>
+      <w:pPr>
+        <w:numPr>
+          <w:ilvl w:val="0"/>
+          <w:numId w:val="1021"/>
+        </w:numPr>
+        <w:pStyle w:val="Compact"/>
+      </w:pPr>
+      <w:hyperlink r:id="rId89">
+        <w:r>
+          <w:rPr>
+            <w:rStyle w:val="Hyperlink"/>
+          </w:rPr>
+          <w:t xml:space="preserve">A List Apart</w:t>
+        </w:r>
+      </w:hyperlink>
+    </w:p>
+    <w:p>
+      <w:pPr>
+        <w:numPr>
+          <w:ilvl w:val="0"/>
+          <w:numId w:val="1021"/>
+        </w:numPr>
+        <w:pStyle w:val="Compact"/>
+      </w:pPr>
+      <w:hyperlink r:id="rId90">
+        <w:r>
+          <w:rPr>
+            <w:rStyle w:val="Hyperlink"/>
+          </w:rPr>
+          <w:t xml:space="preserve">Smashing Magazine</w:t>
+        </w:r>
+      </w:hyperlink>
+    </w:p>
+    <w:p>
+      <w:pPr>
+        <w:numPr>
+          <w:ilvl w:val="0"/>
+          <w:numId w:val="1021"/>
+        </w:numPr>
+        <w:pStyle w:val="Compact"/>
+      </w:pPr>
+      <w:hyperlink r:id="rId91">
+        <w:r>
+          <w:rPr>
+            <w:rStyle w:val="Hyperlink"/>
+          </w:rPr>
+          <w:t xml:space="preserve">Adobe Kuler</w:t>
+        </w:r>
+      </w:hyperlink>
+    </w:p>
+    <w:p>
+      <w:pPr>
+        <w:numPr>
+          <w:ilvl w:val="0"/>
+          <w:numId w:val="1021"/>
+        </w:numPr>
+        <w:pStyle w:val="Compact"/>
+      </w:pPr>
+      <w:hyperlink r:id="rId92">
+        <w:r>
+          <w:rPr>
+            <w:rStyle w:val="Hyperlink"/>
+          </w:rPr>
+          <w:t xml:space="preserve">Nielsen/Norman Group</w:t>
+        </w:r>
+      </w:hyperlink>
+    </w:p>
+    <w:p>
+      <w:pPr>
+        <w:numPr>
+          <w:ilvl w:val="0"/>
+          <w:numId w:val="1021"/>
+        </w:numPr>
+        <w:pStyle w:val="Compact"/>
+      </w:pPr>
+      <w:hyperlink r:id="rId93">
+        <w:r>
+          <w:rPr>
+            <w:rStyle w:val="Hyperlink"/>
+          </w:rPr>
+          <w:t xml:space="preserve">United States Section 508</w:t>
+        </w:r>
+      </w:hyperlink>
+    </w:p>
+    <w:p>
+      <w:pPr>
+        <w:numPr>
+          <w:ilvl w:val="1"/>
+          <w:numId w:val="1022"/>
+        </w:numPr>
+        <w:pStyle w:val="Compact"/>
+      </w:pPr>
+      <w:hyperlink r:id="rId94">
+        <w:r>
+          <w:rPr>
+            <w:rStyle w:val="Hyperlink"/>
+          </w:rPr>
+          <w:t xml:space="preserve">https://www.section508.gov/</w:t>
+        </w:r>
+      </w:hyperlink>
+    </w:p>
+    <w:p>
+      <w:pPr>
+        <w:numPr>
+          <w:ilvl w:val="1"/>
+          <w:numId w:val="1022"/>
+        </w:numPr>
+        <w:pStyle w:val="Compact"/>
+      </w:pPr>
+      <w:hyperlink r:id="rId95">
+        <w:r>
+          <w:rPr>
+            <w:rStyle w:val="Hyperlink"/>
+          </w:rPr>
+          <w:t xml:space="preserve">http://webaim.org/standards/508/checklist</w:t>
+        </w:r>
+      </w:hyperlink>
+    </w:p>
+    <w:p>
+      <w:pPr>
+        <w:numPr>
+          <w:ilvl w:val="0"/>
+          <w:numId w:val="1021"/>
+        </w:numPr>
+        <w:pStyle w:val="Compact"/>
+      </w:pPr>
+      <w:hyperlink r:id="rId96">
+        <w:r>
+          <w:rPr>
+            <w:rStyle w:val="Hyperlink"/>
+          </w:rPr>
+          <w:t xml:space="preserve">Usability.gov</w:t>
+        </w:r>
+      </w:hyperlink>
+    </w:p>
+    <w:p>
+      <w:pPr>
+        <w:numPr>
+          <w:ilvl w:val="0"/>
+          <w:numId w:val="1021"/>
+        </w:numPr>
+        <w:pStyle w:val="Compact"/>
+      </w:pPr>
+      <w:hyperlink r:id="rId97">
+        <w:r>
+          <w:rPr>
+            <w:rStyle w:val="Hyperlink"/>
+          </w:rPr>
+          <w:t xml:space="preserve">Research-Based Web Design &amp; Usability Guidelines</w:t>
+        </w:r>
+      </w:hyperlink>
+    </w:p>
+    <w:p>
+      <w:pPr>
+        <w:numPr>
+          <w:ilvl w:val="0"/>
+          <w:numId w:val="1021"/>
+        </w:numPr>
+        <w:pStyle w:val="Compact"/>
+      </w:pPr>
+      <w:hyperlink r:id="rId98">
+        <w:r>
+          <w:rPr>
+            <w:rStyle w:val="Hyperlink"/>
+          </w:rPr>
+          <w:t xml:space="preserve">hex/html color chart</w:t>
         </w:r>
       </w:hyperlink>
     </w:p>
@@ -3517,179 +3655,43 @@
       <w:pPr>
         <w:pStyle w:val="Heading3"/>
       </w:pPr>
-      <w:bookmarkStart w:id="87" w:name="design-accessibility-ux"/>
-      <w:r>
-        <w:t xml:space="preserve">Design, accessibility, UX</w:t>
-      </w:r>
-      <w:bookmarkEnd w:id="87"/>
-    </w:p>
-    <w:p>
-      <w:pPr>
-        <w:numPr>
-          <w:ilvl w:val="0"/>
-          <w:numId w:val="1020"/>
-        </w:numPr>
-        <w:pStyle w:val="Compact"/>
-      </w:pPr>
-      <w:hyperlink r:id="rId88">
-        <w:r>
-          <w:rPr>
-            <w:rStyle w:val="Hyperlink"/>
-          </w:rPr>
-          <w:t xml:space="preserve">A List Apart</w:t>
-        </w:r>
-      </w:hyperlink>
-    </w:p>
-    <w:p>
-      <w:pPr>
-        <w:numPr>
-          <w:ilvl w:val="0"/>
-          <w:numId w:val="1020"/>
-        </w:numPr>
-        <w:pStyle w:val="Compact"/>
-      </w:pPr>
-      <w:hyperlink r:id="rId89">
-        <w:r>
-          <w:rPr>
-            <w:rStyle w:val="Hyperlink"/>
-          </w:rPr>
-          <w:t xml:space="preserve">Smashing Magazine</w:t>
-        </w:r>
-      </w:hyperlink>
-    </w:p>
-    <w:p>
-      <w:pPr>
-        <w:numPr>
-          <w:ilvl w:val="0"/>
-          <w:numId w:val="1020"/>
-        </w:numPr>
-        <w:pStyle w:val="Compact"/>
-      </w:pPr>
-      <w:hyperlink r:id="rId90">
-        <w:r>
-          <w:rPr>
-            <w:rStyle w:val="Hyperlink"/>
-          </w:rPr>
-          <w:t xml:space="preserve">Adobe Kuler</w:t>
-        </w:r>
-      </w:hyperlink>
-    </w:p>
-    <w:p>
-      <w:pPr>
-        <w:numPr>
-          <w:ilvl w:val="0"/>
-          <w:numId w:val="1020"/>
-        </w:numPr>
-        <w:pStyle w:val="Compact"/>
-      </w:pPr>
-      <w:hyperlink r:id="rId91">
-        <w:r>
-          <w:rPr>
-            <w:rStyle w:val="Hyperlink"/>
-          </w:rPr>
-          <w:t xml:space="preserve">Nielsen/Norman Group</w:t>
-        </w:r>
-      </w:hyperlink>
-    </w:p>
-    <w:p>
-      <w:pPr>
-        <w:numPr>
-          <w:ilvl w:val="0"/>
-          <w:numId w:val="1020"/>
-        </w:numPr>
-        <w:pStyle w:val="Compact"/>
-      </w:pPr>
-      <w:hyperlink r:id="rId92">
-        <w:r>
-          <w:rPr>
-            <w:rStyle w:val="Hyperlink"/>
-          </w:rPr>
-          <w:t xml:space="preserve">United States Section 508</w:t>
-        </w:r>
-      </w:hyperlink>
-    </w:p>
-    <w:p>
-      <w:pPr>
-        <w:numPr>
-          <w:ilvl w:val="1"/>
-          <w:numId w:val="1021"/>
-        </w:numPr>
-        <w:pStyle w:val="Compact"/>
-      </w:pPr>
-      <w:hyperlink r:id="rId93">
-        <w:r>
-          <w:rPr>
-            <w:rStyle w:val="Hyperlink"/>
-          </w:rPr>
-          <w:t xml:space="preserve">https://www.section508.gov/</w:t>
-        </w:r>
-      </w:hyperlink>
-    </w:p>
-    <w:p>
-      <w:pPr>
-        <w:numPr>
-          <w:ilvl w:val="1"/>
-          <w:numId w:val="1021"/>
-        </w:numPr>
-        <w:pStyle w:val="Compact"/>
-      </w:pPr>
-      <w:hyperlink r:id="rId94">
-        <w:r>
-          <w:rPr>
-            <w:rStyle w:val="Hyperlink"/>
-          </w:rPr>
-          <w:t xml:space="preserve">http://webaim.org/standards/508/checklist</w:t>
-        </w:r>
-      </w:hyperlink>
-    </w:p>
-    <w:p>
-      <w:pPr>
-        <w:numPr>
-          <w:ilvl w:val="0"/>
-          <w:numId w:val="1020"/>
-        </w:numPr>
-        <w:pStyle w:val="Compact"/>
-      </w:pPr>
-      <w:hyperlink r:id="rId95">
-        <w:r>
-          <w:rPr>
-            <w:rStyle w:val="Hyperlink"/>
-          </w:rPr>
-          <w:t xml:space="preserve">Usability.gov</w:t>
-        </w:r>
-      </w:hyperlink>
-    </w:p>
-    <w:p>
-      <w:pPr>
-        <w:numPr>
-          <w:ilvl w:val="0"/>
-          <w:numId w:val="1020"/>
-        </w:numPr>
-        <w:pStyle w:val="Compact"/>
-      </w:pPr>
-      <w:hyperlink r:id="rId96">
-        <w:r>
-          <w:rPr>
-            <w:rStyle w:val="Hyperlink"/>
-          </w:rPr>
-          <w:t xml:space="preserve">Research-Based Web Design &amp; Usability Guidelines</w:t>
-        </w:r>
-      </w:hyperlink>
-    </w:p>
-    <w:p>
-      <w:pPr>
-        <w:numPr>
-          <w:ilvl w:val="0"/>
-          <w:numId w:val="1020"/>
-        </w:numPr>
-        <w:pStyle w:val="Compact"/>
-      </w:pPr>
-      <w:hyperlink r:id="rId97">
-        <w:r>
-          <w:rPr>
-            <w:rStyle w:val="Hyperlink"/>
-          </w:rPr>
-          <w:t xml:space="preserve">hex/html color chart</w:t>
+      <w:bookmarkStart w:id="99" w:name="online-tools"/>
+      <w:r>
+        <w:t xml:space="preserve">Online Tools</w:t>
+      </w:r>
+      <w:bookmarkEnd w:id="99"/>
+    </w:p>
+    <w:p>
+      <w:pPr>
+        <w:numPr>
+          <w:ilvl w:val="0"/>
+          <w:numId w:val="1023"/>
+        </w:numPr>
+        <w:pStyle w:val="Compact"/>
+      </w:pPr>
+      <w:hyperlink r:id="rId100">
+        <w:r>
+          <w:rPr>
+            <w:rStyle w:val="Hyperlink"/>
+          </w:rPr>
+          <w:t xml:space="preserve">w3c HTML Validation Service</w:t>
+        </w:r>
+      </w:hyperlink>
+    </w:p>
+    <w:p>
+      <w:pPr>
+        <w:numPr>
+          <w:ilvl w:val="0"/>
+          <w:numId w:val="1023"/>
+        </w:numPr>
+        <w:pStyle w:val="Compact"/>
+      </w:pPr>
+      <w:hyperlink r:id="rId101">
+        <w:r>
+          <w:rPr>
+            <w:rStyle w:val="Hyperlink"/>
+          </w:rPr>
+          <w:t xml:space="preserve">w3c CSS Validation Service</w:t>
         </w:r>
       </w:hyperlink>
     </w:p>
@@ -3697,65 +3699,21 @@
       <w:pPr>
         <w:pStyle w:val="Heading3"/>
       </w:pPr>
-      <w:bookmarkStart w:id="98" w:name="online-tools"/>
-      <w:r>
-        <w:t xml:space="preserve">Online Tools</w:t>
-      </w:r>
-      <w:bookmarkEnd w:id="98"/>
-    </w:p>
-    <w:p>
-      <w:pPr>
-        <w:numPr>
-          <w:ilvl w:val="0"/>
-          <w:numId w:val="1022"/>
-        </w:numPr>
-        <w:pStyle w:val="Compact"/>
-      </w:pPr>
-      <w:hyperlink r:id="rId99">
-        <w:r>
-          <w:rPr>
-            <w:rStyle w:val="Hyperlink"/>
-          </w:rPr>
-          <w:t xml:space="preserve">w3c HTML Validation Service</w:t>
-        </w:r>
-      </w:hyperlink>
-    </w:p>
-    <w:p>
-      <w:pPr>
-        <w:numPr>
-          <w:ilvl w:val="0"/>
-          <w:numId w:val="1022"/>
-        </w:numPr>
-        <w:pStyle w:val="Compact"/>
-      </w:pPr>
-      <w:hyperlink r:id="rId100">
-        <w:r>
-          <w:rPr>
-            <w:rStyle w:val="Hyperlink"/>
-          </w:rPr>
-          <w:t xml:space="preserve">w3c CSS Validation Service</w:t>
-        </w:r>
-      </w:hyperlink>
-    </w:p>
-    <w:p>
-      <w:pPr>
-        <w:pStyle w:val="Heading3"/>
-      </w:pPr>
-      <w:bookmarkStart w:id="101" w:name="media-resources"/>
+      <w:bookmarkStart w:id="102" w:name="media-resources"/>
       <w:r>
         <w:t xml:space="preserve">Media Resources</w:t>
       </w:r>
-      <w:bookmarkEnd w:id="101"/>
-    </w:p>
-    <w:p>
-      <w:pPr>
-        <w:numPr>
-          <w:ilvl w:val="0"/>
-          <w:numId w:val="1023"/>
-        </w:numPr>
-        <w:pStyle w:val="Compact"/>
-      </w:pPr>
-      <w:hyperlink r:id="rId102">
+      <w:bookmarkEnd w:id="102"/>
+    </w:p>
+    <w:p>
+      <w:pPr>
+        <w:numPr>
+          <w:ilvl w:val="0"/>
+          <w:numId w:val="1024"/>
+        </w:numPr>
+        <w:pStyle w:val="Compact"/>
+      </w:pPr>
+      <w:hyperlink r:id="rId103">
         <w:r>
           <w:rPr>
             <w:rStyle w:val="Hyperlink"/>
@@ -3771,11 +3729,11 @@
       <w:pPr>
         <w:numPr>
           <w:ilvl w:val="0"/>
-          <w:numId w:val="1023"/>
-        </w:numPr>
-        <w:pStyle w:val="Compact"/>
-      </w:pPr>
-      <w:hyperlink r:id="rId103">
+          <w:numId w:val="1024"/>
+        </w:numPr>
+        <w:pStyle w:val="Compact"/>
+      </w:pPr>
+      <w:hyperlink r:id="rId104">
         <w:r>
           <w:rPr>
             <w:rStyle w:val="Hyperlink"/>
@@ -3791,11 +3749,11 @@
       <w:pPr>
         <w:numPr>
           <w:ilvl w:val="0"/>
-          <w:numId w:val="1023"/>
-        </w:numPr>
-        <w:pStyle w:val="Compact"/>
-      </w:pPr>
-      <w:hyperlink r:id="rId104">
+          <w:numId w:val="1024"/>
+        </w:numPr>
+        <w:pStyle w:val="Compact"/>
+      </w:pPr>
+      <w:hyperlink r:id="rId105">
         <w:r>
           <w:rPr>
             <w:rStyle w:val="Hyperlink"/>
@@ -3811,11 +3769,11 @@
       <w:pPr>
         <w:numPr>
           <w:ilvl w:val="0"/>
-          <w:numId w:val="1023"/>
-        </w:numPr>
-        <w:pStyle w:val="Compact"/>
-      </w:pPr>
-      <w:hyperlink r:id="rId105">
+          <w:numId w:val="1024"/>
+        </w:numPr>
+        <w:pStyle w:val="Compact"/>
+      </w:pPr>
+      <w:hyperlink r:id="rId106">
         <w:r>
           <w:rPr>
             <w:rStyle w:val="Hyperlink"/>
@@ -3828,11 +3786,11 @@
       <w:pPr>
         <w:numPr>
           <w:ilvl w:val="0"/>
-          <w:numId w:val="1023"/>
-        </w:numPr>
-        <w:pStyle w:val="Compact"/>
-      </w:pPr>
-      <w:hyperlink r:id="rId106">
+          <w:numId w:val="1024"/>
+        </w:numPr>
+        <w:pStyle w:val="Compact"/>
+      </w:pPr>
+      <w:hyperlink r:id="rId107">
         <w:r>
           <w:rPr>
             <w:rStyle w:val="Hyperlink"/>
@@ -3845,11 +3803,11 @@
       <w:pPr>
         <w:numPr>
           <w:ilvl w:val="0"/>
-          <w:numId w:val="1023"/>
-        </w:numPr>
-        <w:pStyle w:val="Compact"/>
-      </w:pPr>
-      <w:hyperlink r:id="rId107">
+          <w:numId w:val="1024"/>
+        </w:numPr>
+        <w:pStyle w:val="Compact"/>
+      </w:pPr>
+      <w:hyperlink r:id="rId108">
         <w:r>
           <w:rPr>
             <w:rStyle w:val="Hyperlink"/>
@@ -3862,11 +3820,11 @@
       <w:pPr>
         <w:numPr>
           <w:ilvl w:val="0"/>
-          <w:numId w:val="1023"/>
-        </w:numPr>
-        <w:pStyle w:val="Compact"/>
-      </w:pPr>
-      <w:hyperlink r:id="rId108">
+          <w:numId w:val="1024"/>
+        </w:numPr>
+        <w:pStyle w:val="Compact"/>
+      </w:pPr>
+      <w:hyperlink r:id="rId109">
         <w:r>
           <w:rPr>
             <w:rStyle w:val="Hyperlink"/>
@@ -4296,6 +4254,9 @@
     <w:abstractNumId w:val="991"/>
   </w:num>
   <w:num w:numId="1015">
+    <w:abstractNumId w:val="991"/>
+  </w:num>
+  <w:num w:numId="1016">
     <w:abstractNumId w:val="99411"/>
     <w:lvlOverride w:ilvl="0">
       <w:startOverride w:val="1"/>
@@ -4325,9 +4286,6 @@
       <w:startOverride w:val="1"/>
     </w:lvlOverride>
   </w:num>
-  <w:num w:numId="1016">
-    <w:abstractNumId w:val="991"/>
-  </w:num>
   <w:num w:numId="1017">
     <w:abstractNumId w:val="991"/>
   </w:num>
@@ -4347,6 +4305,9 @@
     <w:abstractNumId w:val="991"/>
   </w:num>
   <w:num w:numId="1023">
+    <w:abstractNumId w:val="991"/>
+  </w:num>
+  <w:num w:numId="1024">
     <w:abstractNumId w:val="991"/>
   </w:num>
 </w:numbering>

</xml_diff>